<commit_message>
Added coarse greined architecture image and some notes.
</commit_message>
<xml_diff>
--- a/Doc/Architecture.docx
+++ b/Doc/Architecture.docx
@@ -9,8 +9,6 @@
         </w:rPr>
       </w:pPr>
       <w:bookmarkStart w:id="0" w:name="_Toc22396690"/>
-      <w:bookmarkStart w:id="1" w:name="_GoBack"/>
-      <w:bookmarkEnd w:id="1"/>
     </w:p>
     <w:p>
       <w:pPr>
@@ -628,7 +626,7 @@
                   <v:imagedata r:id="rId9" o:title=""/>
                   <w10:anchorlock/>
                 </v:shape>
-                <o:OLEObject Type="Embed" ProgID="Word.Picture.8" ShapeID="_x0000_s1026" DrawAspect="Content" ObjectID="_1439364681" r:id="rId10"/>
+                <o:OLEObject Type="Embed" ProgID="Word.Picture.8" ShapeID="_x0000_s1026" DrawAspect="Content" ObjectID="_1439435760" r:id="rId10"/>
               </w:object>
             </w:r>
             <w:r>
@@ -707,14 +705,14 @@
                               </a:ln>
                               <a:extLst>
                                 <a:ext uri="{909E8E84-426E-40dd-AFC4-6F175D3DCCD1}">
-                                  <a14:hiddenFill xmlns:a14="http://schemas.microsoft.com/office/drawing/2010/main" xmlns:w="http://schemas.openxmlformats.org/wordprocessingml/2006/main" xmlns:w10="urn:schemas-microsoft-com:office:word" xmlns:v="urn:schemas-microsoft-com:vml" xmlns:o="urn:schemas-microsoft-com:office:office" xmlns:mv="urn:schemas-microsoft-com:mac:vml" xmlns:mo="http://schemas.microsoft.com/office/mac/office/2008/main" xmlns="">
+                                  <a14:hiddenFill xmlns="" xmlns:mo="http://schemas.microsoft.com/office/mac/office/2008/main" xmlns:mv="urn:schemas-microsoft-com:mac:vml" xmlns:o="urn:schemas-microsoft-com:office:office" xmlns:v="urn:schemas-microsoft-com:vml" xmlns:w10="urn:schemas-microsoft-com:office:word" xmlns:w="http://schemas.openxmlformats.org/wordprocessingml/2006/main" xmlns:a14="http://schemas.microsoft.com/office/drawing/2010/main">
                                     <a:solidFill>
                                       <a:srgbClr val="FFFFFF"/>
                                     </a:solidFill>
                                   </a14:hiddenFill>
                                 </a:ext>
                                 <a:ext uri="{91240B29-F687-4f45-9708-019B960494DF}">
-                                  <a14:hiddenLine xmlns:a14="http://schemas.microsoft.com/office/drawing/2010/main" xmlns:w="http://schemas.openxmlformats.org/wordprocessingml/2006/main" xmlns:w10="urn:schemas-microsoft-com:office:word" xmlns:v="urn:schemas-microsoft-com:vml" xmlns:o="urn:schemas-microsoft-com:office:office" xmlns:mv="urn:schemas-microsoft-com:mac:vml" xmlns:mo="http://schemas.microsoft.com/office/mac/office/2008/main" xmlns="" w="9525">
+                                  <a14:hiddenLine xmlns="" xmlns:mo="http://schemas.microsoft.com/office/mac/office/2008/main" xmlns:mv="urn:schemas-microsoft-com:mac:vml" xmlns:o="urn:schemas-microsoft-com:office:office" xmlns:v="urn:schemas-microsoft-com:vml" xmlns:w10="urn:schemas-microsoft-com:office:word" xmlns:w="http://schemas.openxmlformats.org/wordprocessingml/2006/main" xmlns:a14="http://schemas.microsoft.com/office/drawing/2010/main" w="9525">
                                     <a:solidFill>
                                       <a:srgbClr val="000000"/>
                                     </a:solidFill>
@@ -736,7 +734,7 @@
                 </mc:Choice>
                 <mc:Fallback>
                   <w:pict>
-                    <v:rect w14:anchorId="6BC3D210" id="AutoShape 1" o:spid="_x0000_s1026" style="width:74.25pt;height:37.9pt;visibility:visible;mso-wrap-style:square;mso-left-percent:-10001;mso-top-percent:-10001;mso-position-horizontal:absolute;mso-position-horizontal-relative:char;mso-position-vertical:absolute;mso-position-vertical-relative:line;mso-left-percent:-10001;mso-top-percent:-10001;v-text-anchor:top" o:gfxdata="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" filled="f" stroked="f">
+                    <v:rect w14:anchorId="57D914C5" id="AutoShape 1" o:spid="_x0000_s1026" style="width:74.25pt;height:37.9pt;visibility:visible;mso-wrap-style:square;mso-left-percent:-10001;mso-top-percent:-10001;mso-position-horizontal:absolute;mso-position-horizontal-relative:char;mso-position-vertical:absolute;mso-position-vertical-relative:line;mso-left-percent:-10001;mso-top-percent:-10001;v-text-anchor:top" o:gfxdata="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" filled="f" stroked="f">
                       <o:lock v:ext="edit" aspectratio="t"/>
                       <w10:anchorlock/>
                     </v:rect>
@@ -1025,6 +1023,12 @@
                 <w:lang w:val="en-US"/>
               </w:rPr>
             </w:pPr>
+            <w:r>
+              <w:rPr>
+                <w:lang w:val="en-US"/>
+              </w:rPr>
+              <w:t>0.2</w:t>
+            </w:r>
           </w:p>
         </w:tc>
         <w:tc>
@@ -1038,6 +1042,12 @@
                 <w:lang w:val="en-US"/>
               </w:rPr>
             </w:pPr>
+            <w:r>
+              <w:rPr>
+                <w:lang w:val="en-US"/>
+              </w:rPr>
+              <w:t>31.08.2013</w:t>
+            </w:r>
           </w:p>
         </w:tc>
         <w:tc>
@@ -1064,6 +1074,12 @@
                 <w:lang w:val="en-US"/>
               </w:rPr>
             </w:pPr>
+            <w:r>
+              <w:rPr>
+                <w:lang w:val="en-US"/>
+              </w:rPr>
+              <w:t>Added coarse architecture diagram</w:t>
+            </w:r>
           </w:p>
         </w:tc>
       </w:tr>
@@ -2062,7 +2078,7 @@
           <w:noProof/>
           <w:lang w:val="en-US"/>
         </w:rPr>
-        <w:t>8</w:t>
+        <w:t>9</w:t>
       </w:r>
       <w:r>
         <w:rPr>
@@ -2226,7 +2242,7 @@
           <w:noProof/>
           <w:lang w:val="en-US"/>
         </w:rPr>
-        <w:t>9</w:t>
+        <w:t>10</w:t>
       </w:r>
       <w:r>
         <w:rPr>
@@ -2308,7 +2324,7 @@
           <w:noProof/>
           <w:lang w:val="en-US"/>
         </w:rPr>
-        <w:t>9</w:t>
+        <w:t>10</w:t>
       </w:r>
       <w:r>
         <w:rPr>
@@ -2390,7 +2406,7 @@
           <w:noProof/>
           <w:lang w:val="en-US"/>
         </w:rPr>
-        <w:t>11</w:t>
+        <w:t>12</w:t>
       </w:r>
       <w:r>
         <w:rPr>
@@ -2472,7 +2488,7 @@
           <w:noProof/>
           <w:lang w:val="en-US"/>
         </w:rPr>
-        <w:t>11</w:t>
+        <w:t>13</w:t>
       </w:r>
       <w:r>
         <w:rPr>
@@ -2554,7 +2570,7 @@
           <w:noProof/>
           <w:lang w:val="en-US"/>
         </w:rPr>
-        <w:t>11</w:t>
+        <w:t>13</w:t>
       </w:r>
       <w:r>
         <w:rPr>
@@ -2636,7 +2652,7 @@
           <w:noProof/>
           <w:lang w:val="en-US"/>
         </w:rPr>
-        <w:t>12</w:t>
+        <w:t>13</w:t>
       </w:r>
       <w:r>
         <w:rPr>
@@ -2718,7 +2734,7 @@
           <w:noProof/>
           <w:lang w:val="en-US"/>
         </w:rPr>
-        <w:t>13</w:t>
+        <w:t>14</w:t>
       </w:r>
       <w:r>
         <w:rPr>
@@ -2800,7 +2816,7 @@
           <w:noProof/>
           <w:lang w:val="en-US"/>
         </w:rPr>
-        <w:t>13</w:t>
+        <w:t>15</w:t>
       </w:r>
       <w:r>
         <w:rPr>
@@ -2882,7 +2898,7 @@
           <w:noProof/>
           <w:lang w:val="en-US"/>
         </w:rPr>
-        <w:t>13</w:t>
+        <w:t>15</w:t>
       </w:r>
       <w:r>
         <w:rPr>
@@ -2964,7 +2980,7 @@
           <w:noProof/>
           <w:lang w:val="en-US"/>
         </w:rPr>
-        <w:t>13</w:t>
+        <w:t>15</w:t>
       </w:r>
       <w:r>
         <w:rPr>
@@ -3046,7 +3062,7 @@
           <w:noProof/>
           <w:lang w:val="en-US"/>
         </w:rPr>
-        <w:t>13</w:t>
+        <w:t>15</w:t>
       </w:r>
       <w:r>
         <w:rPr>
@@ -3128,7 +3144,7 @@
           <w:noProof/>
           <w:lang w:val="en-US"/>
         </w:rPr>
-        <w:t>13</w:t>
+        <w:t>15</w:t>
       </w:r>
       <w:r>
         <w:rPr>
@@ -3210,7 +3226,7 @@
           <w:noProof/>
           <w:lang w:val="en-US"/>
         </w:rPr>
-        <w:t>14</w:t>
+        <w:t>15</w:t>
       </w:r>
       <w:r>
         <w:rPr>
@@ -3292,7 +3308,7 @@
           <w:noProof/>
           <w:lang w:val="en-US"/>
         </w:rPr>
-        <w:t>14</w:t>
+        <w:t>15</w:t>
       </w:r>
       <w:r>
         <w:rPr>
@@ -3374,7 +3390,7 @@
           <w:noProof/>
           <w:lang w:val="en-US"/>
         </w:rPr>
-        <w:t>14</w:t>
+        <w:t>16</w:t>
       </w:r>
       <w:r>
         <w:rPr>
@@ -3456,7 +3472,7 @@
           <w:noProof/>
           <w:lang w:val="en-US"/>
         </w:rPr>
-        <w:t>14</w:t>
+        <w:t>16</w:t>
       </w:r>
       <w:r>
         <w:rPr>
@@ -3538,7 +3554,7 @@
           <w:noProof/>
           <w:lang w:val="en-US"/>
         </w:rPr>
-        <w:t>14</w:t>
+        <w:t>16</w:t>
       </w:r>
       <w:r>
         <w:rPr>
@@ -3620,7 +3636,7 @@
           <w:noProof/>
           <w:lang w:val="en-US"/>
         </w:rPr>
-        <w:t>14</w:t>
+        <w:t>16</w:t>
       </w:r>
       <w:r>
         <w:rPr>
@@ -3702,7 +3718,7 @@
           <w:noProof/>
           <w:lang w:val="en-US"/>
         </w:rPr>
-        <w:t>15</w:t>
+        <w:t>16</w:t>
       </w:r>
       <w:r>
         <w:rPr>
@@ -3784,7 +3800,7 @@
           <w:noProof/>
           <w:lang w:val="en-US"/>
         </w:rPr>
-        <w:t>15</w:t>
+        <w:t>16</w:t>
       </w:r>
       <w:r>
         <w:rPr>
@@ -3866,7 +3882,7 @@
           <w:noProof/>
           <w:lang w:val="en-US"/>
         </w:rPr>
-        <w:t>15</w:t>
+        <w:t>16</w:t>
       </w:r>
       <w:r>
         <w:rPr>
@@ -3948,7 +3964,7 @@
           <w:noProof/>
           <w:lang w:val="en-US"/>
         </w:rPr>
-        <w:t>15</w:t>
+        <w:t>16</w:t>
       </w:r>
       <w:r>
         <w:rPr>
@@ -4030,7 +4046,7 @@
           <w:noProof/>
           <w:lang w:val="en-US"/>
         </w:rPr>
-        <w:t>15</w:t>
+        <w:t>16</w:t>
       </w:r>
       <w:r>
         <w:rPr>
@@ -4112,7 +4128,7 @@
           <w:noProof/>
           <w:lang w:val="en-US"/>
         </w:rPr>
-        <w:t>15</w:t>
+        <w:t>17</w:t>
       </w:r>
       <w:r>
         <w:rPr>
@@ -4194,7 +4210,7 @@
           <w:noProof/>
           <w:lang w:val="en-US"/>
         </w:rPr>
-        <w:t>15</w:t>
+        <w:t>17</w:t>
       </w:r>
       <w:r>
         <w:rPr>
@@ -4277,7 +4293,7 @@
           <w:noProof/>
           <w:lang w:val="en-US"/>
         </w:rPr>
-        <w:t>15</w:t>
+        <w:t>17</w:t>
       </w:r>
       <w:r>
         <w:rPr>
@@ -4359,7 +4375,7 @@
           <w:noProof/>
           <w:lang w:val="en-US"/>
         </w:rPr>
-        <w:t>15</w:t>
+        <w:t>17</w:t>
       </w:r>
       <w:r>
         <w:rPr>
@@ -4441,7 +4457,7 @@
           <w:noProof/>
           <w:lang w:val="en-US"/>
         </w:rPr>
-        <w:t>15</w:t>
+        <w:t>17</w:t>
       </w:r>
       <w:r>
         <w:rPr>
@@ -4523,7 +4539,7 @@
           <w:noProof/>
           <w:lang w:val="en-US"/>
         </w:rPr>
-        <w:t>15</w:t>
+        <w:t>17</w:t>
       </w:r>
       <w:r>
         <w:rPr>
@@ -4605,7 +4621,7 @@
           <w:noProof/>
           <w:lang w:val="en-US"/>
         </w:rPr>
-        <w:t>15</w:t>
+        <w:t>17</w:t>
       </w:r>
       <w:r>
         <w:rPr>
@@ -4687,7 +4703,7 @@
           <w:noProof/>
           <w:lang w:val="en-US"/>
         </w:rPr>
-        <w:t>16</w:t>
+        <w:t>17</w:t>
       </w:r>
       <w:r>
         <w:rPr>
@@ -4769,7 +4785,7 @@
           <w:noProof/>
           <w:lang w:val="en-US"/>
         </w:rPr>
-        <w:t>16</w:t>
+        <w:t>17</w:t>
       </w:r>
       <w:r>
         <w:rPr>
@@ -4851,7 +4867,7 @@
           <w:noProof/>
           <w:lang w:val="en-US"/>
         </w:rPr>
-        <w:t>16</w:t>
+        <w:t>17</w:t>
       </w:r>
       <w:r>
         <w:rPr>
@@ -4933,7 +4949,7 @@
           <w:noProof/>
           <w:lang w:val="en-US"/>
         </w:rPr>
-        <w:t>16</w:t>
+        <w:t>17</w:t>
       </w:r>
       <w:r>
         <w:rPr>
@@ -5015,7 +5031,7 @@
           <w:noProof/>
           <w:lang w:val="en-US"/>
         </w:rPr>
-        <w:t>16</w:t>
+        <w:t>17</w:t>
       </w:r>
       <w:r>
         <w:rPr>
@@ -5097,7 +5113,7 @@
           <w:noProof/>
           <w:lang w:val="en-US"/>
         </w:rPr>
-        <w:t>16</w:t>
+        <w:t>17</w:t>
       </w:r>
       <w:r>
         <w:rPr>
@@ -5179,7 +5195,7 @@
           <w:noProof/>
           <w:lang w:val="en-US"/>
         </w:rPr>
-        <w:t>16</w:t>
+        <w:t>18</w:t>
       </w:r>
       <w:r>
         <w:rPr>
@@ -5261,7 +5277,7 @@
           <w:noProof/>
           <w:lang w:val="en-US"/>
         </w:rPr>
-        <w:t>16</w:t>
+        <w:t>18</w:t>
       </w:r>
       <w:r>
         <w:rPr>
@@ -5343,7 +5359,7 @@
           <w:noProof/>
           <w:lang w:val="en-US"/>
         </w:rPr>
-        <w:t>16</w:t>
+        <w:t>18</w:t>
       </w:r>
       <w:r>
         <w:rPr>
@@ -5425,7 +5441,7 @@
           <w:noProof/>
           <w:lang w:val="en-US"/>
         </w:rPr>
-        <w:t>16</w:t>
+        <w:t>18</w:t>
       </w:r>
       <w:r>
         <w:rPr>
@@ -5507,7 +5523,7 @@
           <w:noProof/>
           <w:lang w:val="en-US"/>
         </w:rPr>
-        <w:t>16</w:t>
+        <w:t>18</w:t>
       </w:r>
       <w:r>
         <w:rPr>
@@ -5589,7 +5605,7 @@
           <w:noProof/>
           <w:lang w:val="en-US"/>
         </w:rPr>
-        <w:t>16</w:t>
+        <w:t>18</w:t>
       </w:r>
       <w:r>
         <w:rPr>
@@ -5671,7 +5687,7 @@
           <w:noProof/>
           <w:lang w:val="en-US"/>
         </w:rPr>
-        <w:t>16</w:t>
+        <w:t>18</w:t>
       </w:r>
       <w:r>
         <w:rPr>
@@ -5753,7 +5769,7 @@
           <w:noProof/>
           <w:lang w:val="en-US"/>
         </w:rPr>
-        <w:t>17</w:t>
+        <w:t>18</w:t>
       </w:r>
       <w:r>
         <w:rPr>
@@ -5835,7 +5851,7 @@
           <w:noProof/>
           <w:lang w:val="en-US"/>
         </w:rPr>
-        <w:t>17</w:t>
+        <w:t>18</w:t>
       </w:r>
       <w:r>
         <w:rPr>
@@ -5917,7 +5933,7 @@
           <w:noProof/>
           <w:lang w:val="en-US"/>
         </w:rPr>
-        <w:t>17</w:t>
+        <w:t>18</w:t>
       </w:r>
       <w:r>
         <w:rPr>
@@ -5982,7 +5998,7 @@
           <w:noProof/>
           <w:lang w:val="en-US"/>
         </w:rPr>
-        <w:t>17</w:t>
+        <w:t>18</w:t>
       </w:r>
       <w:r>
         <w:rPr>
@@ -6064,7 +6080,7 @@
           <w:noProof/>
           <w:lang w:val="en-US"/>
         </w:rPr>
-        <w:t>17</w:t>
+        <w:t>19</w:t>
       </w:r>
       <w:r>
         <w:rPr>
@@ -6146,7 +6162,7 @@
           <w:noProof/>
           <w:lang w:val="en-US"/>
         </w:rPr>
-        <w:t>17</w:t>
+        <w:t>19</w:t>
       </w:r>
       <w:r>
         <w:rPr>
@@ -6228,7 +6244,7 @@
           <w:noProof/>
           <w:lang w:val="en-US"/>
         </w:rPr>
-        <w:t>17</w:t>
+        <w:t>19</w:t>
       </w:r>
       <w:r>
         <w:rPr>
@@ -6310,7 +6326,7 @@
           <w:noProof/>
           <w:lang w:val="en-US"/>
         </w:rPr>
-        <w:t>17</w:t>
+        <w:t>19</w:t>
       </w:r>
       <w:r>
         <w:rPr>
@@ -6392,7 +6408,7 @@
           <w:noProof/>
           <w:lang w:val="en-US"/>
         </w:rPr>
-        <w:t>17</w:t>
+        <w:t>19</w:t>
       </w:r>
       <w:r>
         <w:rPr>
@@ -6477,7 +6493,7 @@
           <w:lang w:val="en-US"/>
         </w:rPr>
       </w:pPr>
-      <w:bookmarkStart w:id="2" w:name="_Toc200864011"/>
+      <w:bookmarkStart w:id="1" w:name="_Toc200864011"/>
       <w:bookmarkEnd w:id="0"/>
       <w:r>
         <w:rPr>
@@ -6486,7 +6502,7 @@
         <w:lastRenderedPageBreak/>
         <w:t>Introduction and Goals</w:t>
       </w:r>
-      <w:bookmarkEnd w:id="2"/>
+      <w:bookmarkEnd w:id="1"/>
     </w:p>
     <w:p>
       <w:pPr>
@@ -6847,14 +6863,14 @@
           <w:lang w:val="en-US"/>
         </w:rPr>
       </w:pPr>
-      <w:bookmarkStart w:id="3" w:name="_Toc200864012"/>
+      <w:bookmarkStart w:id="2" w:name="_Toc200864012"/>
       <w:r>
         <w:rPr>
           <w:lang w:val="en-US"/>
         </w:rPr>
         <w:t>Requirements Overview</w:t>
       </w:r>
-      <w:bookmarkEnd w:id="3"/>
+      <w:bookmarkEnd w:id="2"/>
     </w:p>
     <w:p>
       <w:pPr>
@@ -7624,8 +7640,8 @@
           <w:lang w:val="en-US"/>
         </w:rPr>
       </w:pPr>
-      <w:bookmarkStart w:id="4" w:name="_Toc200864013"/>
-      <w:bookmarkStart w:id="5" w:name="_Toc22396694"/>
+      <w:bookmarkStart w:id="3" w:name="_Toc200864013"/>
+      <w:bookmarkStart w:id="4" w:name="_Toc22396694"/>
       <w:r>
         <w:rPr>
           <w:lang w:val="en-US"/>
@@ -7633,7 +7649,7 @@
         <w:lastRenderedPageBreak/>
         <w:t>Quality Goals</w:t>
       </w:r>
-      <w:bookmarkEnd w:id="4"/>
+      <w:bookmarkEnd w:id="3"/>
     </w:p>
     <w:p>
       <w:pPr>
@@ -8121,22 +8137,22 @@
           <w:lang w:val="en-US"/>
         </w:rPr>
       </w:pPr>
-      <w:bookmarkStart w:id="6" w:name="_Toc22396693"/>
-      <w:bookmarkStart w:id="7" w:name="_Toc200864014"/>
+      <w:bookmarkStart w:id="5" w:name="_Toc22396693"/>
+      <w:bookmarkStart w:id="6" w:name="_Toc200864014"/>
       <w:r>
         <w:rPr>
           <w:lang w:val="en-US"/>
         </w:rPr>
         <w:t>Stakeholder</w:t>
       </w:r>
+      <w:bookmarkEnd w:id="5"/>
+      <w:r>
+        <w:rPr>
+          <w:lang w:val="en-US"/>
+        </w:rPr>
+        <w:t>s</w:t>
+      </w:r>
       <w:bookmarkEnd w:id="6"/>
-      <w:r>
-        <w:rPr>
-          <w:lang w:val="en-US"/>
-        </w:rPr>
-        <w:t>s</w:t>
-      </w:r>
-      <w:bookmarkEnd w:id="7"/>
     </w:p>
     <w:p>
       <w:pPr>
@@ -8277,15 +8293,15 @@
           <w:lang w:val="en-US"/>
         </w:rPr>
       </w:pPr>
-      <w:bookmarkStart w:id="8" w:name="_Toc200864015"/>
-      <w:bookmarkEnd w:id="5"/>
+      <w:bookmarkStart w:id="7" w:name="_Toc200864015"/>
+      <w:bookmarkEnd w:id="4"/>
       <w:r>
         <w:rPr>
           <w:lang w:val="en-US"/>
         </w:rPr>
         <w:t>Architecture Constraints</w:t>
       </w:r>
-      <w:bookmarkEnd w:id="8"/>
+      <w:bookmarkEnd w:id="7"/>
     </w:p>
     <w:p>
       <w:pPr>
@@ -8540,14 +8556,14 @@
           <w:lang w:val="en-US"/>
         </w:rPr>
       </w:pPr>
-      <w:bookmarkStart w:id="9" w:name="_Toc200864016"/>
+      <w:bookmarkStart w:id="8" w:name="_Toc200864016"/>
       <w:r>
         <w:rPr>
           <w:lang w:val="en-US"/>
         </w:rPr>
         <w:t>Technical Constraints</w:t>
       </w:r>
-      <w:bookmarkEnd w:id="9"/>
+      <w:bookmarkEnd w:id="8"/>
     </w:p>
     <w:p>
       <w:pPr>
@@ -9872,14 +9888,14 @@
           <w:lang w:val="en-US"/>
         </w:rPr>
       </w:pPr>
-      <w:bookmarkStart w:id="10" w:name="_Toc200864017"/>
+      <w:bookmarkStart w:id="9" w:name="_Toc200864017"/>
       <w:r>
         <w:rPr>
           <w:lang w:val="en-US"/>
         </w:rPr>
         <w:t>Organizational Constraints</w:t>
       </w:r>
-      <w:bookmarkEnd w:id="10"/>
+      <w:bookmarkEnd w:id="9"/>
     </w:p>
     <w:p>
       <w:pPr>
@@ -12141,14 +12157,14 @@
           <w:lang w:val="en-US"/>
         </w:rPr>
       </w:pPr>
-      <w:bookmarkStart w:id="11" w:name="_Toc200864018"/>
+      <w:bookmarkStart w:id="10" w:name="_Toc200864018"/>
       <w:r>
         <w:rPr>
           <w:lang w:val="en-US"/>
         </w:rPr>
         <w:t>Conventions</w:t>
       </w:r>
-      <w:bookmarkEnd w:id="11"/>
+      <w:bookmarkEnd w:id="10"/>
     </w:p>
     <w:p>
       <w:pPr>
@@ -12317,411 +12333,14 @@
         </w:rPr>
         <w:t xml:space="preserve"> It should be avoided to couple the virtual application against the GUI implementation by using interfaces. Instead, marshal interfaces should be preferred.</w:t>
       </w:r>
-    </w:p>
-    <w:p>
-      <w:pPr>
-        <w:pStyle w:val="berschrift1"/>
-        <w:rPr>
-          <w:lang w:val="en-US"/>
-        </w:rPr>
-      </w:pPr>
-      <w:bookmarkStart w:id="12" w:name="_Toc200864019"/>
-      <w:bookmarkStart w:id="13" w:name="OLE_LINK8"/>
-      <w:bookmarkStart w:id="14" w:name="OLE_LINK9"/>
-      <w:r>
-        <w:rPr>
-          <w:lang w:val="en-US"/>
-        </w:rPr>
-        <w:t>System Scope and Context</w:t>
-      </w:r>
-      <w:bookmarkEnd w:id="12"/>
-    </w:p>
-    <w:p>
-      <w:pPr>
-        <w:rPr>
-          <w:lang w:val="en-US"/>
-        </w:rPr>
-      </w:pPr>
-    </w:p>
-    <w:p>
-      <w:pPr>
-        <w:rPr>
-          <w:lang w:val="en-US"/>
-        </w:rPr>
-      </w:pPr>
-      <w:r>
-        <w:rPr>
-          <w:lang w:val="en-US"/>
-        </w:rPr>
-        <w:t>The framework view separates itself from the application logic. The application communicates with interfaces and thus never with implementations directly.</w:t>
-      </w:r>
-      <w:r>
-        <w:rPr>
-          <w:lang w:val="en-US"/>
-        </w:rPr>
-        <w:t xml:space="preserve"> This goes down to the very basic interfaces like integer and other primitives. An application developer may decide not to use these basic primitives internally, but must do so for interaction with the framework.</w:t>
-      </w:r>
-    </w:p>
-    <w:p>
-      <w:pPr>
-        <w:rPr>
-          <w:lang w:val="en-US"/>
-        </w:rPr>
-      </w:pPr>
-      <w:r>
-        <w:rPr>
-          <w:lang w:val="en-US"/>
-        </w:rPr>
-        <w:t>TODO: Show UML package diagram with virtual app used by GUI implementation loading an application module.</w:t>
-      </w:r>
-    </w:p>
-    <w:p>
-      <w:pPr>
-        <w:pStyle w:val="Erluterungberschrift"/>
-        <w:rPr>
-          <w:lang w:val="en-US"/>
-        </w:rPr>
-      </w:pPr>
-      <w:r>
-        <w:rPr>
-          <w:lang w:val="en-US"/>
-        </w:rPr>
-        <w:t>Contents</w:t>
-      </w:r>
-    </w:p>
-    <w:p>
-      <w:pPr>
-        <w:pStyle w:val="Erluterungstext"/>
-        <w:rPr>
-          <w:lang w:val="en-US"/>
-        </w:rPr>
-      </w:pPr>
-      <w:r>
-        <w:rPr>
-          <w:lang w:val="en-US"/>
-        </w:rPr>
-        <w:t>The context view defines the boundaries of the system under development to distinguish it from neighboring systems. It thereby identifies the system’s relevant external interfaces.</w:t>
-      </w:r>
-    </w:p>
-    <w:p>
-      <w:pPr>
-        <w:pStyle w:val="Erluterungstext"/>
-        <w:rPr>
-          <w:lang w:val="en-US"/>
-        </w:rPr>
-      </w:pPr>
-      <w:r>
-        <w:rPr>
-          <w:lang w:val="en-US"/>
-        </w:rPr>
-        <w:t>Make sure that the interfaces are specified with all their relevant aspects (what is communicated, in which format is it communicated, what is the transport medium, …), even though some popular diagrams (such as the UML use case diagram) represent only a few aspects of the interface.</w:t>
-      </w:r>
-    </w:p>
-    <w:p>
-      <w:pPr>
-        <w:pStyle w:val="Erluterungberschrift"/>
-        <w:rPr>
-          <w:lang w:val="en-US"/>
-        </w:rPr>
-      </w:pPr>
-      <w:r>
-        <w:rPr>
-          <w:lang w:val="en-US"/>
-        </w:rPr>
-        <w:t>Motivation</w:t>
-      </w:r>
-    </w:p>
-    <w:p>
-      <w:pPr>
-        <w:pStyle w:val="Erluterungstext"/>
-        <w:rPr>
-          <w:lang w:val="en-US"/>
-        </w:rPr>
-      </w:pPr>
-      <w:r>
-        <w:rPr>
-          <w:lang w:val="en-US"/>
-        </w:rPr>
-        <w:t xml:space="preserve">The interfaces to neighboring systems </w:t>
-      </w:r>
-      <w:r>
-        <w:rPr>
-          <w:lang w:val="en-US"/>
-        </w:rPr>
-        <w:t>are among</w:t>
-      </w:r>
-      <w:r>
-        <w:rPr>
-          <w:lang w:val="en-US"/>
-        </w:rPr>
-        <w:t xml:space="preserve"> most critical </w:t>
-      </w:r>
-      <w:r>
-        <w:rPr>
-          <w:lang w:val="en-US"/>
-        </w:rPr>
-        <w:t xml:space="preserve">and risky </w:t>
-      </w:r>
-      <w:r>
-        <w:rPr>
-          <w:lang w:val="en-US"/>
-        </w:rPr>
-        <w:t>aspects of a project. Ensure early on that you have understood them in their entirety.</w:t>
-      </w:r>
-    </w:p>
-    <w:p>
-      <w:pPr>
-        <w:pStyle w:val="Erluterungberschrift"/>
-        <w:rPr>
-          <w:lang w:val="en-US"/>
-        </w:rPr>
-      </w:pPr>
-      <w:r>
-        <w:rPr>
-          <w:lang w:val="en-US"/>
-        </w:rPr>
-        <w:t>Form</w:t>
-      </w:r>
-    </w:p>
-    <w:p>
-      <w:pPr>
-        <w:pStyle w:val="ErluterungstextBullets"/>
-        <w:rPr>
-          <w:lang w:val="en-US"/>
-        </w:rPr>
-      </w:pPr>
-      <w:r>
-        <w:rPr>
-          <w:lang w:val="en-US"/>
-        </w:rPr>
-        <w:t>Various context diagram (see below)</w:t>
-      </w:r>
-    </w:p>
-    <w:p>
-      <w:pPr>
-        <w:pStyle w:val="ErluterungstextBullets"/>
-        <w:rPr>
-          <w:lang w:val="en-US"/>
-        </w:rPr>
-      </w:pPr>
-      <w:r>
-        <w:rPr>
-          <w:lang w:val="en-US"/>
-        </w:rPr>
-        <w:t>Lists of neighboring systems and their interfaces.</w:t>
-      </w:r>
-    </w:p>
-    <w:p>
-      <w:pPr>
-        <w:rPr>
-          <w:szCs w:val="22"/>
-          <w:lang w:val="en-US"/>
-        </w:rPr>
-      </w:pPr>
-    </w:p>
-    <w:p>
-      <w:pPr>
-        <w:pStyle w:val="berschrift2"/>
-        <w:rPr>
-          <w:lang w:val="en-US"/>
-        </w:rPr>
-      </w:pPr>
-      <w:bookmarkStart w:id="15" w:name="_Toc22396699"/>
-      <w:bookmarkStart w:id="16" w:name="_Toc200864020"/>
-      <w:bookmarkEnd w:id="13"/>
-      <w:bookmarkEnd w:id="14"/>
-      <w:r>
-        <w:rPr>
-          <w:lang w:val="en-US"/>
-        </w:rPr>
-        <w:lastRenderedPageBreak/>
-        <w:t>Business Context</w:t>
-      </w:r>
-      <w:bookmarkEnd w:id="15"/>
-      <w:bookmarkEnd w:id="16"/>
-    </w:p>
-    <w:p>
-      <w:pPr>
-        <w:pStyle w:val="Erluterungberschrift"/>
-        <w:rPr>
-          <w:lang w:val="en-US"/>
-        </w:rPr>
-      </w:pPr>
-      <w:r>
-        <w:rPr>
-          <w:lang w:val="en-US"/>
-        </w:rPr>
-        <w:t>Contents</w:t>
-      </w:r>
-    </w:p>
-    <w:p>
-      <w:pPr>
-        <w:pStyle w:val="Erluterungstext"/>
-        <w:rPr>
-          <w:lang w:val="en-US"/>
-        </w:rPr>
-      </w:pPr>
-      <w:r>
-        <w:rPr>
-          <w:lang w:val="en-US"/>
-        </w:rPr>
-        <w:t>Identify all</w:t>
-      </w:r>
-      <w:r>
-        <w:rPr>
-          <w:rStyle w:val="Funotenzeichen"/>
-          <w:lang w:val="en-US"/>
-        </w:rPr>
-        <w:footnoteReference w:id="1"/>
-      </w:r>
-      <w:r>
-        <w:rPr>
-          <w:lang w:val="en-US"/>
-        </w:rPr>
-        <w:t xml:space="preserve"> neighboring systems and specify all logical/business data that is exchanged with the system under development. Add data formats and communication protocols with neighboring systems and the general environment if these are not specified in detail with the relevant components.</w:t>
-      </w:r>
-    </w:p>
-    <w:p>
-      <w:pPr>
-        <w:pStyle w:val="Erluterungberschrift"/>
-        <w:rPr>
-          <w:lang w:val="en-US"/>
-        </w:rPr>
-      </w:pPr>
-      <w:r>
-        <w:rPr>
-          <w:lang w:val="en-US"/>
-        </w:rPr>
-        <w:t>Motivation</w:t>
-      </w:r>
-    </w:p>
-    <w:p>
-      <w:pPr>
-        <w:pStyle w:val="Erluterungstext"/>
-        <w:rPr>
-          <w:lang w:val="en-US"/>
-        </w:rPr>
-      </w:pPr>
-      <w:r>
-        <w:rPr>
-          <w:lang w:val="en-US"/>
-        </w:rPr>
-        <w:t xml:space="preserve">Understanding </w:t>
-      </w:r>
-      <w:r>
-        <w:rPr>
-          <w:lang w:val="en-US"/>
-        </w:rPr>
-        <w:t>the information exchange with neighboring systems</w:t>
-      </w:r>
-      <w:r>
-        <w:rPr>
-          <w:lang w:val="en-US"/>
-        </w:rPr>
-        <w:t xml:space="preserve"> (i.e. all input flows and all output flows)</w:t>
-      </w:r>
-      <w:r>
-        <w:rPr>
-          <w:lang w:val="en-US"/>
-        </w:rPr>
-        <w:t>.</w:t>
-      </w:r>
-    </w:p>
-    <w:p>
-      <w:pPr>
-        <w:pStyle w:val="Erluterungberschrift"/>
-        <w:rPr>
-          <w:lang w:val="en-US"/>
-        </w:rPr>
-      </w:pPr>
-      <w:r>
-        <w:rPr>
-          <w:lang w:val="en-US"/>
-        </w:rPr>
-        <w:t>Form</w:t>
-      </w:r>
-    </w:p>
-    <w:p>
-      <w:pPr>
-        <w:pStyle w:val="Erluterungstext"/>
-        <w:rPr>
-          <w:lang w:val="en-US"/>
-        </w:rPr>
-      </w:pPr>
-      <w:r>
-        <w:rPr>
-          <w:lang w:val="en-US"/>
-        </w:rPr>
-        <w:t>Logical context diagram</w:t>
-      </w:r>
-      <w:r>
-        <w:rPr>
-          <w:lang w:val="en-US"/>
-        </w:rPr>
-        <w:t>.</w:t>
-      </w:r>
-    </w:p>
-    <w:p>
-      <w:pPr>
-        <w:pStyle w:val="Erluterungstext"/>
-        <w:rPr>
-          <w:lang w:val="en-US"/>
-        </w:rPr>
-      </w:pPr>
-      <w:r>
-        <w:rPr>
-          <w:lang w:val="en-US"/>
-        </w:rPr>
-        <w:t>In UML this can be</w:t>
-      </w:r>
-      <w:r>
-        <w:rPr>
-          <w:lang w:val="en-US"/>
-        </w:rPr>
-        <w:t xml:space="preserve"> simulated </w:t>
-      </w:r>
-      <w:r>
-        <w:rPr>
-          <w:lang w:val="en-US"/>
-        </w:rPr>
-        <w:t xml:space="preserve">e.g. </w:t>
-      </w:r>
-      <w:r>
-        <w:rPr>
-          <w:lang w:val="en-US"/>
-        </w:rPr>
-        <w:t>by class diagrams, use case diagrams, communications diagrams – i.e. all diagrams that represent the system as a black box and explain its interfaces to neighboring systems (in varying degrees of detail).</w:t>
-      </w:r>
-    </w:p>
-    <w:p>
-      <w:pPr>
-        <w:pStyle w:val="Erluterungstext"/>
-        <w:rPr>
-          <w:lang w:val="en-US"/>
-        </w:rPr>
-      </w:pPr>
-      <w:r>
-        <w:rPr>
-          <w:lang w:val="en-US"/>
-        </w:rPr>
-        <w:t xml:space="preserve">If there are </w:t>
-      </w:r>
-      <w:r>
-        <w:rPr>
-          <w:lang w:val="en-US"/>
-        </w:rPr>
-        <w:t>many neighboring systems you can substitute the context diagram with a table, including all the neighboring systems, their inputs and their outputs.</w:t>
-      </w:r>
-    </w:p>
-    <w:p>
-      <w:pPr>
-        <w:spacing w:before="56" w:after="113"/>
+      <w:r>
         <w:rPr>
           <w:rFonts w:cs="Arial"/>
           <w:sz w:val="20"/>
           <w:lang w:val="en-US"/>
         </w:rPr>
-      </w:pPr>
+        <w:t xml:space="preserve"> There are interfaces used that should be deprecated in favor of marshal interfaces. They could be intercepted much easier.</w:t>
+      </w:r>
     </w:p>
     <w:p>
       <w:pPr>
@@ -12732,6 +12351,532 @@
           <w:lang w:val="en-US"/>
         </w:rPr>
       </w:pPr>
+      <w:r>
+        <w:rPr>
+          <w:rFonts w:cs="Arial"/>
+          <w:sz w:val="20"/>
+          <w:lang w:val="en-US"/>
+        </w:rPr>
+        <w:t>Many of the functionalities in lb_I_MetaApplication should be moved to lb_I_GUI. But still the implementation of lb_I_GUI should use marshal interfaces to decouple from the implementation. That is for sample the function to open a database form for SQL queries or custom forms. This was a very old initial design.</w:t>
+      </w:r>
+    </w:p>
+    <w:p>
+      <w:pPr>
+        <w:spacing w:before="0"/>
+        <w:jc w:val="left"/>
+        <w:rPr>
+          <w:rFonts w:cs="Arial"/>
+          <w:sz w:val="20"/>
+          <w:lang w:val="en-US"/>
+        </w:rPr>
+      </w:pPr>
+      <w:r>
+        <w:rPr>
+          <w:rFonts w:cs="Arial"/>
+          <w:sz w:val="20"/>
+          <w:lang w:val="en-US"/>
+        </w:rPr>
+        <w:br w:type="page"/>
+      </w:r>
+    </w:p>
+    <w:p>
+      <w:pPr>
+        <w:spacing w:before="56" w:after="113"/>
+        <w:rPr>
+          <w:rFonts w:cs="Arial"/>
+          <w:sz w:val="20"/>
+          <w:lang w:val="en-US"/>
+        </w:rPr>
+      </w:pPr>
+    </w:p>
+    <w:p>
+      <w:pPr>
+        <w:pStyle w:val="berschrift1"/>
+        <w:rPr>
+          <w:lang w:val="en-US"/>
+        </w:rPr>
+      </w:pPr>
+      <w:bookmarkStart w:id="11" w:name="_Toc200864019"/>
+      <w:bookmarkStart w:id="12" w:name="OLE_LINK8"/>
+      <w:bookmarkStart w:id="13" w:name="OLE_LINK9"/>
+      <w:r>
+        <w:rPr>
+          <w:lang w:val="en-US"/>
+        </w:rPr>
+        <w:t>System Scope and Context</w:t>
+      </w:r>
+      <w:bookmarkEnd w:id="11"/>
+    </w:p>
+    <w:p>
+      <w:pPr>
+        <w:rPr>
+          <w:lang w:val="en-US"/>
+        </w:rPr>
+      </w:pPr>
+    </w:p>
+    <w:p>
+      <w:pPr>
+        <w:rPr>
+          <w:lang w:val="en-US"/>
+        </w:rPr>
+      </w:pPr>
+      <w:r>
+        <w:rPr>
+          <w:lang w:val="en-US"/>
+        </w:rPr>
+        <w:t>The framework view separates itself from the application logic. The application communicates with interfaces and thus never with implementations directly.</w:t>
+      </w:r>
+      <w:r>
+        <w:rPr>
+          <w:lang w:val="en-US"/>
+        </w:rPr>
+        <w:t xml:space="preserve"> This goes down to the very basic interfaces like integer and other primitives. An application developer may decide not to use these basic primitives internally, but must do so for interaction with the framework.</w:t>
+      </w:r>
+    </w:p>
+    <w:p>
+      <w:pPr>
+        <w:pStyle w:val="Erluterungberschrift"/>
+        <w:rPr>
+          <w:lang w:val="en-US"/>
+        </w:rPr>
+      </w:pPr>
+      <w:r>
+        <w:rPr>
+          <w:lang w:val="en-US"/>
+        </w:rPr>
+        <w:t>Contents</w:t>
+      </w:r>
+    </w:p>
+    <w:p>
+      <w:pPr>
+        <w:pStyle w:val="Erluterungstext"/>
+        <w:rPr>
+          <w:lang w:val="en-US"/>
+        </w:rPr>
+      </w:pPr>
+      <w:r>
+        <w:rPr>
+          <w:lang w:val="en-US"/>
+        </w:rPr>
+        <w:t>The context view defines the boundaries of the system under development to distinguish it from neighboring systems. It thereby identifies the system’s relevant external interfaces.</w:t>
+      </w:r>
+    </w:p>
+    <w:p>
+      <w:pPr>
+        <w:pStyle w:val="Erluterungstext"/>
+        <w:rPr>
+          <w:lang w:val="en-US"/>
+        </w:rPr>
+      </w:pPr>
+      <w:r>
+        <w:rPr>
+          <w:lang w:val="en-US"/>
+        </w:rPr>
+        <w:t>Make sure that the interfaces are specified with all their relevant aspects (what is communicated, in which format is it communicated, what is the transport medium, …), even though some popular diagrams (such as the UML use case diagram) represent only a few aspects of the interface.</w:t>
+      </w:r>
+    </w:p>
+    <w:p>
+      <w:pPr>
+        <w:pStyle w:val="Erluterungberschrift"/>
+        <w:rPr>
+          <w:lang w:val="en-US"/>
+        </w:rPr>
+      </w:pPr>
+      <w:r>
+        <w:rPr>
+          <w:lang w:val="en-US"/>
+        </w:rPr>
+        <w:t>Motivation</w:t>
+      </w:r>
+    </w:p>
+    <w:p>
+      <w:pPr>
+        <w:pStyle w:val="Erluterungstext"/>
+        <w:rPr>
+          <w:lang w:val="en-US"/>
+        </w:rPr>
+      </w:pPr>
+      <w:r>
+        <w:rPr>
+          <w:lang w:val="en-US"/>
+        </w:rPr>
+        <w:t xml:space="preserve">The interfaces to neighboring systems </w:t>
+      </w:r>
+      <w:r>
+        <w:rPr>
+          <w:lang w:val="en-US"/>
+        </w:rPr>
+        <w:t>are among</w:t>
+      </w:r>
+      <w:r>
+        <w:rPr>
+          <w:lang w:val="en-US"/>
+        </w:rPr>
+        <w:t xml:space="preserve"> most critical </w:t>
+      </w:r>
+      <w:r>
+        <w:rPr>
+          <w:lang w:val="en-US"/>
+        </w:rPr>
+        <w:t xml:space="preserve">and risky </w:t>
+      </w:r>
+      <w:r>
+        <w:rPr>
+          <w:lang w:val="en-US"/>
+        </w:rPr>
+        <w:t>aspects of a project. Ensure early on that you have understood them in their entirety.</w:t>
+      </w:r>
+    </w:p>
+    <w:p>
+      <w:pPr>
+        <w:pStyle w:val="Erluterungberschrift"/>
+        <w:rPr>
+          <w:lang w:val="en-US"/>
+        </w:rPr>
+      </w:pPr>
+      <w:r>
+        <w:rPr>
+          <w:lang w:val="en-US"/>
+        </w:rPr>
+        <w:t>Form</w:t>
+      </w:r>
+    </w:p>
+    <w:p>
+      <w:pPr>
+        <w:pStyle w:val="ErluterungstextBullets"/>
+        <w:rPr>
+          <w:lang w:val="en-US"/>
+        </w:rPr>
+      </w:pPr>
+      <w:r>
+        <w:rPr>
+          <w:lang w:val="en-US"/>
+        </w:rPr>
+        <w:t>Various context diagram (see below)</w:t>
+      </w:r>
+    </w:p>
+    <w:p>
+      <w:pPr>
+        <w:pStyle w:val="ErluterungstextBullets"/>
+        <w:rPr>
+          <w:lang w:val="en-US"/>
+        </w:rPr>
+      </w:pPr>
+      <w:r>
+        <w:rPr>
+          <w:lang w:val="en-US"/>
+        </w:rPr>
+        <w:t>Lists of neighboring systems and their interfaces.</w:t>
+      </w:r>
+    </w:p>
+    <w:p>
+      <w:pPr>
+        <w:rPr>
+          <w:szCs w:val="22"/>
+          <w:lang w:val="en-US"/>
+        </w:rPr>
+      </w:pPr>
+    </w:p>
+    <w:p>
+      <w:pPr>
+        <w:pStyle w:val="berschrift2"/>
+        <w:rPr>
+          <w:lang w:val="en-US"/>
+        </w:rPr>
+      </w:pPr>
+      <w:bookmarkStart w:id="14" w:name="_Toc22396699"/>
+      <w:bookmarkStart w:id="15" w:name="_Toc200864020"/>
+      <w:bookmarkEnd w:id="12"/>
+      <w:bookmarkEnd w:id="13"/>
+      <w:r>
+        <w:rPr>
+          <w:lang w:val="en-US"/>
+        </w:rPr>
+        <w:t>Business Context</w:t>
+      </w:r>
+      <w:bookmarkEnd w:id="14"/>
+      <w:bookmarkEnd w:id="15"/>
+    </w:p>
+    <w:p>
+      <w:pPr>
+        <w:pStyle w:val="Erluterungberschrift"/>
+        <w:rPr>
+          <w:lang w:val="en-US"/>
+        </w:rPr>
+      </w:pPr>
+      <w:r>
+        <w:rPr>
+          <w:lang w:val="en-US"/>
+        </w:rPr>
+        <w:t>Contents</w:t>
+      </w:r>
+    </w:p>
+    <w:p>
+      <w:pPr>
+        <w:pStyle w:val="Erluterungstext"/>
+        <w:rPr>
+          <w:lang w:val="en-US"/>
+        </w:rPr>
+      </w:pPr>
+      <w:r>
+        <w:rPr>
+          <w:lang w:val="en-US"/>
+        </w:rPr>
+        <w:t>Identify all</w:t>
+      </w:r>
+      <w:r>
+        <w:rPr>
+          <w:rStyle w:val="Funotenzeichen"/>
+          <w:lang w:val="en-US"/>
+        </w:rPr>
+        <w:footnoteReference w:id="1"/>
+      </w:r>
+      <w:r>
+        <w:rPr>
+          <w:lang w:val="en-US"/>
+        </w:rPr>
+        <w:t xml:space="preserve"> neighboring systems and specify all logical/business data that is exchanged with the system under development. Add data formats and communication protocols with neighboring systems and the general environment if these are not specified in detail with the relevant components.</w:t>
+      </w:r>
+    </w:p>
+    <w:p>
+      <w:pPr>
+        <w:pStyle w:val="Erluterungberschrift"/>
+        <w:rPr>
+          <w:lang w:val="en-US"/>
+        </w:rPr>
+      </w:pPr>
+      <w:r>
+        <w:rPr>
+          <w:lang w:val="en-US"/>
+        </w:rPr>
+        <w:t>Motivation</w:t>
+      </w:r>
+    </w:p>
+    <w:p>
+      <w:pPr>
+        <w:pStyle w:val="Erluterungstext"/>
+        <w:rPr>
+          <w:lang w:val="en-US"/>
+        </w:rPr>
+      </w:pPr>
+      <w:r>
+        <w:rPr>
+          <w:lang w:val="en-US"/>
+        </w:rPr>
+        <w:t xml:space="preserve">Understanding </w:t>
+      </w:r>
+      <w:r>
+        <w:rPr>
+          <w:lang w:val="en-US"/>
+        </w:rPr>
+        <w:t>the information exchange with neighboring systems</w:t>
+      </w:r>
+      <w:r>
+        <w:rPr>
+          <w:lang w:val="en-US"/>
+        </w:rPr>
+        <w:t xml:space="preserve"> (i.e. all input flows and all output flows)</w:t>
+      </w:r>
+      <w:r>
+        <w:rPr>
+          <w:lang w:val="en-US"/>
+        </w:rPr>
+        <w:t>.</w:t>
+      </w:r>
+    </w:p>
+    <w:p>
+      <w:pPr>
+        <w:pStyle w:val="Erluterungberschrift"/>
+        <w:rPr>
+          <w:lang w:val="en-US"/>
+        </w:rPr>
+      </w:pPr>
+      <w:r>
+        <w:rPr>
+          <w:lang w:val="en-US"/>
+        </w:rPr>
+        <w:t>Form</w:t>
+      </w:r>
+    </w:p>
+    <w:p>
+      <w:pPr>
+        <w:pStyle w:val="Erluterungstext"/>
+        <w:rPr>
+          <w:lang w:val="en-US"/>
+        </w:rPr>
+      </w:pPr>
+      <w:r>
+        <w:rPr>
+          <w:lang w:val="en-US"/>
+        </w:rPr>
+        <w:t>Logical context diagram</w:t>
+      </w:r>
+      <w:r>
+        <w:rPr>
+          <w:lang w:val="en-US"/>
+        </w:rPr>
+        <w:t>.</w:t>
+      </w:r>
+    </w:p>
+    <w:p>
+      <w:pPr>
+        <w:pStyle w:val="Erluterungstext"/>
+        <w:rPr>
+          <w:lang w:val="en-US"/>
+        </w:rPr>
+      </w:pPr>
+      <w:r>
+        <w:rPr>
+          <w:lang w:val="en-US"/>
+        </w:rPr>
+        <w:t>In UML this can be</w:t>
+      </w:r>
+      <w:r>
+        <w:rPr>
+          <w:lang w:val="en-US"/>
+        </w:rPr>
+        <w:t xml:space="preserve"> simulated </w:t>
+      </w:r>
+      <w:r>
+        <w:rPr>
+          <w:lang w:val="en-US"/>
+        </w:rPr>
+        <w:t xml:space="preserve">e.g. </w:t>
+      </w:r>
+      <w:r>
+        <w:rPr>
+          <w:lang w:val="en-US"/>
+        </w:rPr>
+        <w:t>by class diagrams, use case diagrams, communications diagrams – i.e. all diagrams that represent the system as a black box and explain its interfaces to neighboring systems (in varying degrees of detail).</w:t>
+      </w:r>
+    </w:p>
+    <w:p>
+      <w:pPr>
+        <w:pStyle w:val="Erluterungstext"/>
+        <w:rPr>
+          <w:lang w:val="en-US"/>
+        </w:rPr>
+      </w:pPr>
+      <w:r>
+        <w:rPr>
+          <w:lang w:val="en-US"/>
+        </w:rPr>
+        <w:t xml:space="preserve">If there are </w:t>
+      </w:r>
+      <w:r>
+        <w:rPr>
+          <w:lang w:val="en-US"/>
+        </w:rPr>
+        <w:t>many neighboring systems you can substitute the context diagram with a table, including all the neighboring systems, their inputs and their outputs.</w:t>
+      </w:r>
+    </w:p>
+    <w:p>
+      <w:pPr>
+        <w:spacing w:before="56" w:after="113"/>
+        <w:rPr>
+          <w:rFonts w:cs="Arial"/>
+          <w:sz w:val="20"/>
+          <w:lang w:val="en-US"/>
+        </w:rPr>
+      </w:pPr>
+    </w:p>
+    <w:p>
+      <w:pPr>
+        <w:spacing w:before="0"/>
+        <w:jc w:val="left"/>
+        <w:rPr>
+          <w:lang w:val="en-US"/>
+        </w:rPr>
+      </w:pPr>
+      <w:r>
+        <w:rPr>
+          <w:noProof/>
+        </w:rPr>
+        <w:drawing>
+          <wp:inline distT="0" distB="0" distL="0" distR="0" wp14:anchorId="5CDD83EA" wp14:editId="4B95F2FA">
+            <wp:extent cx="5756910" cy="4660900"/>
+            <wp:effectExtent l="0" t="0" r="0" b="6350"/>
+            <wp:docPr id="7" name="Architecture_Overview.png"/>
+            <wp:cNvGraphicFramePr>
+              <a:graphicFrameLocks xmlns:a="http://schemas.openxmlformats.org/drawingml/2006/main" noChangeAspect="1"/>
+            </wp:cNvGraphicFramePr>
+            <a:graphic xmlns:a="http://schemas.openxmlformats.org/drawingml/2006/main">
+              <a:graphicData uri="http://schemas.openxmlformats.org/drawingml/2006/picture">
+                <pic:pic xmlns:pic="http://schemas.openxmlformats.org/drawingml/2006/picture">
+                  <pic:nvPicPr>
+                    <pic:cNvPr id="7" name="Architecture_Overview.png"/>
+                    <pic:cNvPicPr/>
+                  </pic:nvPicPr>
+                  <pic:blipFill>
+                    <a:blip r:link="rId13">
+                      <a:extLst>
+                        <a:ext uri="{28A0092B-C50C-407E-A947-70E740481C1C}">
+                          <a14:useLocalDpi xmlns:a14="http://schemas.microsoft.com/office/drawing/2010/main" val="0"/>
+                        </a:ext>
+                      </a:extLst>
+                    </a:blip>
+                    <a:stretch>
+                      <a:fillRect/>
+                    </a:stretch>
+                  </pic:blipFill>
+                  <pic:spPr>
+                    <a:xfrm>
+                      <a:off x="0" y="0"/>
+                      <a:ext cx="5756910" cy="4660900"/>
+                    </a:xfrm>
+                    <a:prstGeom prst="rect">
+                      <a:avLst/>
+                    </a:prstGeom>
+                  </pic:spPr>
+                </pic:pic>
+              </a:graphicData>
+            </a:graphic>
+          </wp:inline>
+        </w:drawing>
+      </w:r>
+      <w:r>
+        <w:rPr>
+          <w:lang w:val="en-US"/>
+        </w:rPr>
+        <w:t>The main application (lbDynApp) in this case provides the logic to enable database application prototyping</w:t>
+      </w:r>
+      <w:r>
+        <w:rPr>
+          <w:lang w:val="en-US"/>
+        </w:rPr>
+        <w:t xml:space="preserve"> (not described in detail here)</w:t>
+      </w:r>
+      <w:r>
+        <w:rPr>
+          <w:lang w:val="en-US"/>
+        </w:rPr>
+        <w:t xml:space="preserve">. The lbMetaApplication used by the wxWrapper component is a class that loads the configured application. The wxWrapper provides event handlers that are minimally required by lbMetaApplication to load menu, toolbars and other stuff. The GUI is provided by the wxWrapper in form of an interface and </w:t>
+      </w:r>
+      <w:r>
+        <w:rPr>
+          <w:lang w:val="en-US"/>
+        </w:rPr>
+        <w:lastRenderedPageBreak/>
+        <w:t>the instance is passed to lbMetaApplication. This instance is in turn passed to the loaded application to allow direct usage of basic functionality provided by the GUI. As noted in the conventions, this should be changed.</w:t>
+      </w:r>
+      <w:bookmarkStart w:id="16" w:name="_GoBack"/>
+      <w:bookmarkEnd w:id="16"/>
+    </w:p>
+    <w:p>
+      <w:pPr>
+        <w:spacing w:before="56" w:after="113"/>
+        <w:rPr>
+          <w:rFonts w:cs="Arial"/>
+          <w:sz w:val="20"/>
+          <w:lang w:val="en-US"/>
+        </w:rPr>
+      </w:pPr>
+      <w:r>
+        <w:rPr>
+          <w:lang w:val="en-US"/>
+        </w:rPr>
+        <w:t>The dispatcher forwards calls to be dispatched to their event handlers that are registered at runtime from wxWrapper, lbMetaApplication and lbDynamicApplication. The event manager is used to map event names to ID’s and reverse ID’s to names. The overall event handling mechanism is the key to loose coupling at runtime. This allows loading application modules that do not require to define ID ranges for events. The lbModule provides a repository of interfaces and their implementations and is used to instantiate these.</w:t>
+      </w:r>
     </w:p>
     <w:p>
       <w:pPr>
@@ -12765,6 +12910,12 @@
           <w:lang w:val="en-US"/>
         </w:rPr>
       </w:pPr>
+      <w:r>
+        <w:rPr>
+          <w:lang w:val="en-US"/>
+        </w:rPr>
+        <w:t>TBD</w:t>
+      </w:r>
     </w:p>
     <w:p>
       <w:pPr>
@@ -13555,6 +13706,7 @@
         <w:rPr>
           <w:lang w:val="en-US"/>
         </w:rPr>
+        <w:lastRenderedPageBreak/>
         <w:t> </w:t>
       </w:r>
       <w:r>
@@ -13670,7 +13822,6 @@
           <w:color w:val="333333"/>
           <w:lang w:val="en-US"/>
         </w:rPr>
-        <w:lastRenderedPageBreak/>
         <w:t>   </w:t>
       </w:r>
       <w:r>
@@ -14241,6 +14392,7 @@
           <w:color w:val="333333"/>
           <w:lang w:val="en-US"/>
         </w:rPr>
+        <w:lastRenderedPageBreak/>
         <w:t>  </w:t>
       </w:r>
       <w:r>
@@ -14325,7 +14477,6 @@
         <w:rPr>
           <w:lang w:val="en-US"/>
         </w:rPr>
-        <w:lastRenderedPageBreak/>
         <w:t>Operating the Interface</w:t>
       </w:r>
     </w:p>
@@ -14819,6 +14970,7 @@
         <w:rPr>
           <w:lang w:val="en-US"/>
         </w:rPr>
+        <w:lastRenderedPageBreak/>
         <w:t>Building Block View</w:t>
       </w:r>
       <w:bookmarkEnd w:id="23"/>
@@ -14937,7 +15089,7 @@
                     </pic:cNvPicPr>
                   </pic:nvPicPr>
                   <pic:blipFill>
-                    <a:blip r:embed="rId13">
+                    <a:blip r:embed="rId14">
                       <a:extLst>
                         <a:ext uri="{28A0092B-C50C-407E-A947-70E740481C1C}">
                           <a14:useLocalDpi xmlns:a14="http://schemas.microsoft.com/office/drawing/2010/main" val="0"/>
@@ -15336,7 +15488,6 @@
           <w:sz w:val="20"/>
           <w:lang w:val="en-US"/>
         </w:rPr>
-        <w:lastRenderedPageBreak/>
         <w:t>&lt;insert overview diagram here&gt;</w:t>
       </w:r>
     </w:p>
@@ -15847,6 +15998,7 @@
         <w:rPr>
           <w:lang w:val="en-US"/>
         </w:rPr>
+        <w:lastRenderedPageBreak/>
         <w:t xml:space="preserve">Building Block Name 1.1 (Black Box Description) </w:t>
       </w:r>
     </w:p>
@@ -16180,7 +16332,6 @@
         <w:rPr>
           <w:lang w:val="en-US"/>
         </w:rPr>
-        <w:lastRenderedPageBreak/>
         <w:t xml:space="preserve">Building Block Name 2.1 (Black Box Description) </w:t>
       </w:r>
     </w:p>
@@ -16594,6 +16745,7 @@
         <w:rPr>
           <w:lang w:val="en-US"/>
         </w:rPr>
+        <w:lastRenderedPageBreak/>
         <w:t>Runtime View</w:t>
       </w:r>
       <w:bookmarkEnd w:id="31"/>
@@ -17222,7 +17374,6 @@
         <w:rPr>
           <w:lang w:val="en-US"/>
         </w:rPr>
-        <w:lastRenderedPageBreak/>
         <w:t>Deployment View</w:t>
       </w:r>
       <w:bookmarkEnd w:id="42"/>
@@ -17644,6 +17795,7 @@
         <w:rPr>
           <w:lang w:val="en-US"/>
         </w:rPr>
+        <w:lastRenderedPageBreak/>
         <w:t>Channel 1</w:t>
       </w:r>
     </w:p>
@@ -18202,7 +18354,7 @@
         </w:rPr>
         <w:t xml:space="preserve">Often these structures or concepts are re-used at many places within an architecture, especially within chapter </w:t>
       </w:r>
-      <w:hyperlink r:id="rId14" w:history="1">
+      <w:hyperlink r:id="rId15" w:history="1">
         <w:r>
           <w:rPr>
             <w:lang w:val="en-US"/>
@@ -18507,7 +18659,6 @@
         <w:rPr>
           <w:lang w:val="en-US"/>
         </w:rPr>
-        <w:lastRenderedPageBreak/>
         <w:t>Recurring or Generic</w:t>
       </w:r>
       <w:r>
@@ -18869,6 +19020,7 @@
         <w:rPr>
           <w:lang w:val="en-US"/>
         </w:rPr>
+        <w:lastRenderedPageBreak/>
         <w:t>Se</w:t>
       </w:r>
       <w:r>
@@ -19458,7 +19610,6 @@
         <w:rPr>
           <w:lang w:val="en-US"/>
         </w:rPr>
-        <w:lastRenderedPageBreak/>
         <w:t>System Management and Administr</w:t>
       </w:r>
       <w:bookmarkEnd w:id="72"/>
@@ -19926,6 +20077,7 @@
         <w:rPr>
           <w:lang w:val="en-US"/>
         </w:rPr>
+        <w:lastRenderedPageBreak/>
         <w:t>Migration</w:t>
       </w:r>
       <w:bookmarkEnd w:id="85"/>
@@ -20543,7 +20695,6 @@
         <w:rPr>
           <w:lang w:val="en-US"/>
         </w:rPr>
-        <w:lastRenderedPageBreak/>
         <w:t>Which assumption have you made?</w:t>
       </w:r>
     </w:p>
@@ -20817,6 +20968,7 @@
         <w:rPr>
           <w:lang w:val="en-US"/>
         </w:rPr>
+        <w:lastRenderedPageBreak/>
         <w:t>Quality Scenarios</w:t>
       </w:r>
       <w:bookmarkEnd w:id="103"/>
@@ -21253,14 +21405,14 @@
                           </a:ln>
                           <a:extLst>
                             <a:ext uri="{909E8E84-426E-40dd-AFC4-6F175D3DCCD1}">
-                              <a14:hiddenFill xmlns:a14="http://schemas.microsoft.com/office/drawing/2010/main" xmlns:w="http://schemas.openxmlformats.org/wordprocessingml/2006/main" xmlns:w10="urn:schemas-microsoft-com:office:word" xmlns:v="urn:schemas-microsoft-com:vml" xmlns:o="urn:schemas-microsoft-com:office:office" xmlns:mv="urn:schemas-microsoft-com:mac:vml" xmlns:mo="http://schemas.microsoft.com/office/mac/office/2008/main" xmlns="">
+                              <a14:hiddenFill xmlns="" xmlns:mo="http://schemas.microsoft.com/office/mac/office/2008/main" xmlns:mv="urn:schemas-microsoft-com:mac:vml" xmlns:o="urn:schemas-microsoft-com:office:office" xmlns:v="urn:schemas-microsoft-com:vml" xmlns:w10="urn:schemas-microsoft-com:office:word" xmlns:w="http://schemas.openxmlformats.org/wordprocessingml/2006/main" xmlns:a14="http://schemas.microsoft.com/office/drawing/2010/main">
                                 <a:solidFill>
                                   <a:srgbClr val="FFFFFF"/>
                                 </a:solidFill>
                               </a14:hiddenFill>
                             </a:ext>
                             <a:ext uri="{91240B29-F687-4f45-9708-019B960494DF}">
-                              <a14:hiddenLine xmlns:a14="http://schemas.microsoft.com/office/drawing/2010/main" xmlns:w="http://schemas.openxmlformats.org/wordprocessingml/2006/main" xmlns:w10="urn:schemas-microsoft-com:office:word" xmlns:v="urn:schemas-microsoft-com:vml" xmlns:o="urn:schemas-microsoft-com:office:office" xmlns:mv="urn:schemas-microsoft-com:mac:vml" xmlns:mo="http://schemas.microsoft.com/office/mac/office/2008/main" xmlns="" w="9525">
+                              <a14:hiddenLine xmlns="" xmlns:mo="http://schemas.microsoft.com/office/mac/office/2008/main" xmlns:mv="urn:schemas-microsoft-com:mac:vml" xmlns:o="urn:schemas-microsoft-com:office:office" xmlns:v="urn:schemas-microsoft-com:vml" xmlns:w10="urn:schemas-microsoft-com:office:word" xmlns:w="http://schemas.openxmlformats.org/wordprocessingml/2006/main" xmlns:a14="http://schemas.microsoft.com/office/drawing/2010/main" w="9525">
                                 <a:solidFill>
                                   <a:srgbClr val="000000"/>
                                 </a:solidFill>
@@ -21542,7 +21694,7 @@
                           </a:ln>
                           <a:extLst>
                             <a:ext uri="{909E8E84-426E-40dd-AFC4-6F175D3DCCD1}">
-                              <a14:hiddenFill xmlns:a14="http://schemas.microsoft.com/office/drawing/2010/main" xmlns:w="http://schemas.openxmlformats.org/wordprocessingml/2006/main" xmlns:w10="urn:schemas-microsoft-com:office:word" xmlns:v="urn:schemas-microsoft-com:vml" xmlns:o="urn:schemas-microsoft-com:office:office" xmlns:mv="urn:schemas-microsoft-com:mac:vml" xmlns:mo="http://schemas.microsoft.com/office/mac/office/2008/main" xmlns="">
+                              <a14:hiddenFill xmlns="" xmlns:mo="http://schemas.microsoft.com/office/mac/office/2008/main" xmlns:mv="urn:schemas-microsoft-com:mac:vml" xmlns:o="urn:schemas-microsoft-com:office:office" xmlns:v="urn:schemas-microsoft-com:vml" xmlns:w10="urn:schemas-microsoft-com:office:word" xmlns:w="http://schemas.openxmlformats.org/wordprocessingml/2006/main" xmlns:a14="http://schemas.microsoft.com/office/drawing/2010/main">
                                 <a:solidFill>
                                   <a:srgbClr val="FFFFFF"/>
                                 </a:solidFill>
@@ -21573,14 +21725,14 @@
                           </a:ln>
                           <a:extLst>
                             <a:ext uri="{909E8E84-426E-40dd-AFC4-6F175D3DCCD1}">
-                              <a14:hiddenFill xmlns:a14="http://schemas.microsoft.com/office/drawing/2010/main" xmlns:w="http://schemas.openxmlformats.org/wordprocessingml/2006/main" xmlns:w10="urn:schemas-microsoft-com:office:word" xmlns:v="urn:schemas-microsoft-com:vml" xmlns:o="urn:schemas-microsoft-com:office:office" xmlns:mv="urn:schemas-microsoft-com:mac:vml" xmlns:mo="http://schemas.microsoft.com/office/mac/office/2008/main" xmlns="">
+                              <a14:hiddenFill xmlns="" xmlns:mo="http://schemas.microsoft.com/office/mac/office/2008/main" xmlns:mv="urn:schemas-microsoft-com:mac:vml" xmlns:o="urn:schemas-microsoft-com:office:office" xmlns:v="urn:schemas-microsoft-com:vml" xmlns:w10="urn:schemas-microsoft-com:office:word" xmlns:w="http://schemas.openxmlformats.org/wordprocessingml/2006/main" xmlns:a14="http://schemas.microsoft.com/office/drawing/2010/main">
                                 <a:solidFill>
                                   <a:srgbClr val="FFFFFF"/>
                                 </a:solidFill>
                               </a14:hiddenFill>
                             </a:ext>
                             <a:ext uri="{91240B29-F687-4f45-9708-019B960494DF}">
-                              <a14:hiddenLine xmlns:a14="http://schemas.microsoft.com/office/drawing/2010/main" xmlns:w="http://schemas.openxmlformats.org/wordprocessingml/2006/main" xmlns:w10="urn:schemas-microsoft-com:office:word" xmlns:v="urn:schemas-microsoft-com:vml" xmlns:o="urn:schemas-microsoft-com:office:office" xmlns:mv="urn:schemas-microsoft-com:mac:vml" xmlns:mo="http://schemas.microsoft.com/office/mac/office/2008/main" xmlns="" w="9525">
+                              <a14:hiddenLine xmlns="" xmlns:mo="http://schemas.microsoft.com/office/mac/office/2008/main" xmlns:mv="urn:schemas-microsoft-com:mac:vml" xmlns:o="urn:schemas-microsoft-com:office:office" xmlns:v="urn:schemas-microsoft-com:vml" xmlns:w10="urn:schemas-microsoft-com:office:word" xmlns:w="http://schemas.openxmlformats.org/wordprocessingml/2006/main" xmlns:a14="http://schemas.microsoft.com/office/drawing/2010/main" w="9525">
                                 <a:solidFill>
                                   <a:srgbClr val="000000"/>
                                 </a:solidFill>
@@ -21649,14 +21801,14 @@
                           </a:ln>
                           <a:extLst>
                             <a:ext uri="{909E8E84-426E-40dd-AFC4-6F175D3DCCD1}">
-                              <a14:hiddenFill xmlns:a14="http://schemas.microsoft.com/office/drawing/2010/main" xmlns:w="http://schemas.openxmlformats.org/wordprocessingml/2006/main" xmlns:w10="urn:schemas-microsoft-com:office:word" xmlns:v="urn:schemas-microsoft-com:vml" xmlns:o="urn:schemas-microsoft-com:office:office" xmlns:mv="urn:schemas-microsoft-com:mac:vml" xmlns:mo="http://schemas.microsoft.com/office/mac/office/2008/main" xmlns="">
+                              <a14:hiddenFill xmlns="" xmlns:mo="http://schemas.microsoft.com/office/mac/office/2008/main" xmlns:mv="urn:schemas-microsoft-com:mac:vml" xmlns:o="urn:schemas-microsoft-com:office:office" xmlns:v="urn:schemas-microsoft-com:vml" xmlns:w10="urn:schemas-microsoft-com:office:word" xmlns:w="http://schemas.openxmlformats.org/wordprocessingml/2006/main" xmlns:a14="http://schemas.microsoft.com/office/drawing/2010/main">
                                 <a:solidFill>
                                   <a:srgbClr val="FFFFFF"/>
                                 </a:solidFill>
                               </a14:hiddenFill>
                             </a:ext>
                             <a:ext uri="{91240B29-F687-4f45-9708-019B960494DF}">
-                              <a14:hiddenLine xmlns:a14="http://schemas.microsoft.com/office/drawing/2010/main" xmlns:w="http://schemas.openxmlformats.org/wordprocessingml/2006/main" xmlns:w10="urn:schemas-microsoft-com:office:word" xmlns:v="urn:schemas-microsoft-com:vml" xmlns:o="urn:schemas-microsoft-com:office:office" xmlns:mv="urn:schemas-microsoft-com:mac:vml" xmlns:mo="http://schemas.microsoft.com/office/mac/office/2008/main" xmlns="" w="9525">
+                              <a14:hiddenLine xmlns="" xmlns:mo="http://schemas.microsoft.com/office/mac/office/2008/main" xmlns:mv="urn:schemas-microsoft-com:mac:vml" xmlns:o="urn:schemas-microsoft-com:office:office" xmlns:v="urn:schemas-microsoft-com:vml" xmlns:w10="urn:schemas-microsoft-com:office:word" xmlns:w="http://schemas.openxmlformats.org/wordprocessingml/2006/main" xmlns:a14="http://schemas.microsoft.com/office/drawing/2010/main" w="9525">
                                 <a:solidFill>
                                   <a:srgbClr val="000000"/>
                                 </a:solidFill>
@@ -21763,7 +21915,7 @@
                           </a:ln>
                           <a:extLst>
                             <a:ext uri="{909E8E84-426E-40dd-AFC4-6F175D3DCCD1}">
-                              <a14:hiddenFill xmlns:a14="http://schemas.microsoft.com/office/drawing/2010/main" xmlns:w="http://schemas.openxmlformats.org/wordprocessingml/2006/main" xmlns:w10="urn:schemas-microsoft-com:office:word" xmlns:v="urn:schemas-microsoft-com:vml" xmlns:o="urn:schemas-microsoft-com:office:office" xmlns:mv="urn:schemas-microsoft-com:mac:vml" xmlns:mo="http://schemas.microsoft.com/office/mac/office/2008/main" xmlns="">
+                              <a14:hiddenFill xmlns="" xmlns:mo="http://schemas.microsoft.com/office/mac/office/2008/main" xmlns:mv="urn:schemas-microsoft-com:mac:vml" xmlns:o="urn:schemas-microsoft-com:office:office" xmlns:v="urn:schemas-microsoft-com:vml" xmlns:w10="urn:schemas-microsoft-com:office:word" xmlns:w="http://schemas.openxmlformats.org/wordprocessingml/2006/main" xmlns:a14="http://schemas.microsoft.com/office/drawing/2010/main">
                                 <a:solidFill>
                                   <a:srgbClr val="FFFFFF"/>
                                 </a:solidFill>
@@ -21832,7 +21984,7 @@
                           </a:ln>
                           <a:extLst>
                             <a:ext uri="{909E8E84-426E-40dd-AFC4-6F175D3DCCD1}">
-                              <a14:hiddenFill xmlns:a14="http://schemas.microsoft.com/office/drawing/2010/main" xmlns:w="http://schemas.openxmlformats.org/wordprocessingml/2006/main" xmlns:w10="urn:schemas-microsoft-com:office:word" xmlns:v="urn:schemas-microsoft-com:vml" xmlns:o="urn:schemas-microsoft-com:office:office" xmlns:mv="urn:schemas-microsoft-com:mac:vml" xmlns:mo="http://schemas.microsoft.com/office/mac/office/2008/main" xmlns="">
+                              <a14:hiddenFill xmlns="" xmlns:mo="http://schemas.microsoft.com/office/mac/office/2008/main" xmlns:mv="urn:schemas-microsoft-com:mac:vml" xmlns:o="urn:schemas-microsoft-com:office:office" xmlns:v="urn:schemas-microsoft-com:vml" xmlns:w10="urn:schemas-microsoft-com:office:word" xmlns:w="http://schemas.openxmlformats.org/wordprocessingml/2006/main" xmlns:a14="http://schemas.microsoft.com/office/drawing/2010/main">
                                 <a:solidFill>
                                   <a:srgbClr val="FFFFFF"/>
                                 </a:solidFill>
@@ -21901,7 +22053,7 @@
                           </a:ln>
                           <a:extLst>
                             <a:ext uri="{909E8E84-426E-40dd-AFC4-6F175D3DCCD1}">
-                              <a14:hiddenFill xmlns:a14="http://schemas.microsoft.com/office/drawing/2010/main" xmlns:w="http://schemas.openxmlformats.org/wordprocessingml/2006/main" xmlns:w10="urn:schemas-microsoft-com:office:word" xmlns:v="urn:schemas-microsoft-com:vml" xmlns:o="urn:schemas-microsoft-com:office:office" xmlns:mv="urn:schemas-microsoft-com:mac:vml" xmlns:mo="http://schemas.microsoft.com/office/mac/office/2008/main" xmlns="">
+                              <a14:hiddenFill xmlns="" xmlns:mo="http://schemas.microsoft.com/office/mac/office/2008/main" xmlns:mv="urn:schemas-microsoft-com:mac:vml" xmlns:o="urn:schemas-microsoft-com:office:office" xmlns:v="urn:schemas-microsoft-com:vml" xmlns:w10="urn:schemas-microsoft-com:office:word" xmlns:w="http://schemas.openxmlformats.org/wordprocessingml/2006/main" xmlns:a14="http://schemas.microsoft.com/office/drawing/2010/main">
                                 <a:solidFill>
                                   <a:srgbClr val="FFFFFF"/>
                                 </a:solidFill>
@@ -21970,7 +22122,7 @@
                           </a:ln>
                           <a:extLst>
                             <a:ext uri="{909E8E84-426E-40dd-AFC4-6F175D3DCCD1}">
-                              <a14:hiddenFill xmlns:a14="http://schemas.microsoft.com/office/drawing/2010/main" xmlns:w="http://schemas.openxmlformats.org/wordprocessingml/2006/main" xmlns:w10="urn:schemas-microsoft-com:office:word" xmlns:v="urn:schemas-microsoft-com:vml" xmlns:o="urn:schemas-microsoft-com:office:office" xmlns:mv="urn:schemas-microsoft-com:mac:vml" xmlns:mo="http://schemas.microsoft.com/office/mac/office/2008/main" xmlns="">
+                              <a14:hiddenFill xmlns="" xmlns:mo="http://schemas.microsoft.com/office/mac/office/2008/main" xmlns:mv="urn:schemas-microsoft-com:mac:vml" xmlns:o="urn:schemas-microsoft-com:office:office" xmlns:v="urn:schemas-microsoft-com:vml" xmlns:w10="urn:schemas-microsoft-com:office:word" xmlns:w="http://schemas.openxmlformats.org/wordprocessingml/2006/main" xmlns:a14="http://schemas.microsoft.com/office/drawing/2010/main">
                                 <a:solidFill>
                                   <a:srgbClr val="FFFFFF"/>
                                 </a:solidFill>
@@ -22177,7 +22329,7 @@
                           </a:ln>
                           <a:extLst>
                             <a:ext uri="{91240B29-F687-4f45-9708-019B960494DF}">
-                              <a14:hiddenLine xmlns:a14="http://schemas.microsoft.com/office/drawing/2010/main" xmlns:w="http://schemas.openxmlformats.org/wordprocessingml/2006/main" xmlns:w10="urn:schemas-microsoft-com:office:word" xmlns:v="urn:schemas-microsoft-com:vml" xmlns:o="urn:schemas-microsoft-com:office:office" xmlns:mv="urn:schemas-microsoft-com:mac:vml" xmlns:mo="http://schemas.microsoft.com/office/mac/office/2008/main" xmlns="" w="9525">
+                              <a14:hiddenLine xmlns="" xmlns:mo="http://schemas.microsoft.com/office/mac/office/2008/main" xmlns:mv="urn:schemas-microsoft-com:mac:vml" xmlns:o="urn:schemas-microsoft-com:office:office" xmlns:v="urn:schemas-microsoft-com:vml" xmlns:w10="urn:schemas-microsoft-com:office:word" xmlns:w="http://schemas.openxmlformats.org/wordprocessingml/2006/main" xmlns:a14="http://schemas.microsoft.com/office/drawing/2010/main" w="9525">
                                 <a:solidFill>
                                   <a:srgbClr val="000000"/>
                                 </a:solidFill>
@@ -22216,7 +22368,7 @@
                           </a:ln>
                           <a:extLst>
                             <a:ext uri="{909E8E84-426E-40dd-AFC4-6F175D3DCCD1}">
-                              <a14:hiddenFill xmlns:a14="http://schemas.microsoft.com/office/drawing/2010/main" xmlns:w="http://schemas.openxmlformats.org/wordprocessingml/2006/main" xmlns:w10="urn:schemas-microsoft-com:office:word" xmlns:v="urn:schemas-microsoft-com:vml" xmlns:o="urn:schemas-microsoft-com:office:office" xmlns:mv="urn:schemas-microsoft-com:mac:vml" xmlns:mo="http://schemas.microsoft.com/office/mac/office/2008/main" xmlns="">
+                              <a14:hiddenFill xmlns="" xmlns:mo="http://schemas.microsoft.com/office/mac/office/2008/main" xmlns:mv="urn:schemas-microsoft-com:mac:vml" xmlns:o="urn:schemas-microsoft-com:office:office" xmlns:v="urn:schemas-microsoft-com:vml" xmlns:w10="urn:schemas-microsoft-com:office:word" xmlns:w="http://schemas.openxmlformats.org/wordprocessingml/2006/main" xmlns:a14="http://schemas.microsoft.com/office/drawing/2010/main">
                                 <a:solidFill>
                                   <a:srgbClr val="FFFFFF"/>
                                 </a:solidFill>
@@ -22304,7 +22456,7 @@
                           </a:ln>
                           <a:extLst>
                             <a:ext uri="{909E8E84-426E-40dd-AFC4-6F175D3DCCD1}">
-                              <a14:hiddenFill xmlns:a14="http://schemas.microsoft.com/office/drawing/2010/main" xmlns:w="http://schemas.openxmlformats.org/wordprocessingml/2006/main" xmlns:w10="urn:schemas-microsoft-com:office:word" xmlns:v="urn:schemas-microsoft-com:vml" xmlns:o="urn:schemas-microsoft-com:office:office" xmlns:mv="urn:schemas-microsoft-com:mac:vml" xmlns:mo="http://schemas.microsoft.com/office/mac/office/2008/main" xmlns="">
+                              <a14:hiddenFill xmlns="" xmlns:mo="http://schemas.microsoft.com/office/mac/office/2008/main" xmlns:mv="urn:schemas-microsoft-com:mac:vml" xmlns:o="urn:schemas-microsoft-com:office:office" xmlns:v="urn:schemas-microsoft-com:vml" xmlns:w10="urn:schemas-microsoft-com:office:word" xmlns:w="http://schemas.openxmlformats.org/wordprocessingml/2006/main" xmlns:a14="http://schemas.microsoft.com/office/drawing/2010/main">
                                 <a:solidFill>
                                   <a:srgbClr val="FFFFFF"/>
                                 </a:solidFill>
@@ -22392,7 +22544,7 @@
                           </a:ln>
                           <a:extLst>
                             <a:ext uri="{909E8E84-426E-40dd-AFC4-6F175D3DCCD1}">
-                              <a14:hiddenFill xmlns:a14="http://schemas.microsoft.com/office/drawing/2010/main" xmlns:w="http://schemas.openxmlformats.org/wordprocessingml/2006/main" xmlns:w10="urn:schemas-microsoft-com:office:word" xmlns:v="urn:schemas-microsoft-com:vml" xmlns:o="urn:schemas-microsoft-com:office:office" xmlns:mv="urn:schemas-microsoft-com:mac:vml" xmlns:mo="http://schemas.microsoft.com/office/mac/office/2008/main" xmlns="">
+                              <a14:hiddenFill xmlns="" xmlns:mo="http://schemas.microsoft.com/office/mac/office/2008/main" xmlns:mv="urn:schemas-microsoft-com:mac:vml" xmlns:o="urn:schemas-microsoft-com:office:office" xmlns:v="urn:schemas-microsoft-com:vml" xmlns:w10="urn:schemas-microsoft-com:office:word" xmlns:w="http://schemas.openxmlformats.org/wordprocessingml/2006/main" xmlns:a14="http://schemas.microsoft.com/office/drawing/2010/main">
                                 <a:solidFill>
                                   <a:srgbClr val="FFFFFF"/>
                                 </a:solidFill>
@@ -22480,7 +22632,7 @@
                           </a:ln>
                           <a:extLst>
                             <a:ext uri="{909E8E84-426E-40dd-AFC4-6F175D3DCCD1}">
-                              <a14:hiddenFill xmlns:a14="http://schemas.microsoft.com/office/drawing/2010/main" xmlns:w="http://schemas.openxmlformats.org/wordprocessingml/2006/main" xmlns:w10="urn:schemas-microsoft-com:office:word" xmlns:v="urn:schemas-microsoft-com:vml" xmlns:o="urn:schemas-microsoft-com:office:office" xmlns:mv="urn:schemas-microsoft-com:mac:vml" xmlns:mo="http://schemas.microsoft.com/office/mac/office/2008/main" xmlns="">
+                              <a14:hiddenFill xmlns="" xmlns:mo="http://schemas.microsoft.com/office/mac/office/2008/main" xmlns:mv="urn:schemas-microsoft-com:mac:vml" xmlns:o="urn:schemas-microsoft-com:office:office" xmlns:v="urn:schemas-microsoft-com:vml" xmlns:w10="urn:schemas-microsoft-com:office:word" xmlns:w="http://schemas.openxmlformats.org/wordprocessingml/2006/main" xmlns:a14="http://schemas.microsoft.com/office/drawing/2010/main">
                                 <a:solidFill>
                                   <a:srgbClr val="FFFFFF"/>
                                 </a:solidFill>
@@ -22511,14 +22663,14 @@
                           </a:ln>
                           <a:extLst>
                             <a:ext uri="{909E8E84-426E-40dd-AFC4-6F175D3DCCD1}">
-                              <a14:hiddenFill xmlns:a14="http://schemas.microsoft.com/office/drawing/2010/main" xmlns:w="http://schemas.openxmlformats.org/wordprocessingml/2006/main" xmlns:w10="urn:schemas-microsoft-com:office:word" xmlns:v="urn:schemas-microsoft-com:vml" xmlns:o="urn:schemas-microsoft-com:office:office" xmlns:mv="urn:schemas-microsoft-com:mac:vml" xmlns:mo="http://schemas.microsoft.com/office/mac/office/2008/main" xmlns="">
+                              <a14:hiddenFill xmlns="" xmlns:mo="http://schemas.microsoft.com/office/mac/office/2008/main" xmlns:mv="urn:schemas-microsoft-com:mac:vml" xmlns:o="urn:schemas-microsoft-com:office:office" xmlns:v="urn:schemas-microsoft-com:vml" xmlns:w10="urn:schemas-microsoft-com:office:word" xmlns:w="http://schemas.openxmlformats.org/wordprocessingml/2006/main" xmlns:a14="http://schemas.microsoft.com/office/drawing/2010/main">
                                 <a:solidFill>
                                   <a:srgbClr val="FFFFFF"/>
                                 </a:solidFill>
                               </a14:hiddenFill>
                             </a:ext>
                             <a:ext uri="{91240B29-F687-4f45-9708-019B960494DF}">
-                              <a14:hiddenLine xmlns:a14="http://schemas.microsoft.com/office/drawing/2010/main" xmlns:w="http://schemas.openxmlformats.org/wordprocessingml/2006/main" xmlns:w10="urn:schemas-microsoft-com:office:word" xmlns:v="urn:schemas-microsoft-com:vml" xmlns:o="urn:schemas-microsoft-com:office:office" xmlns:mv="urn:schemas-microsoft-com:mac:vml" xmlns:mo="http://schemas.microsoft.com/office/mac/office/2008/main" xmlns="" w="9525">
+                              <a14:hiddenLine xmlns="" xmlns:mo="http://schemas.microsoft.com/office/mac/office/2008/main" xmlns:mv="urn:schemas-microsoft-com:mac:vml" xmlns:o="urn:schemas-microsoft-com:office:office" xmlns:v="urn:schemas-microsoft-com:vml" xmlns:w10="urn:schemas-microsoft-com:office:word" xmlns:w="http://schemas.openxmlformats.org/wordprocessingml/2006/main" xmlns:a14="http://schemas.microsoft.com/office/drawing/2010/main" w="9525">
                                 <a:solidFill>
                                   <a:srgbClr val="000000"/>
                                 </a:solidFill>
@@ -22569,14 +22721,14 @@
                           </a:ln>
                           <a:extLst>
                             <a:ext uri="{909E8E84-426E-40dd-AFC4-6F175D3DCCD1}">
-                              <a14:hiddenFill xmlns:a14="http://schemas.microsoft.com/office/drawing/2010/main" xmlns:w="http://schemas.openxmlformats.org/wordprocessingml/2006/main" xmlns:w10="urn:schemas-microsoft-com:office:word" xmlns:v="urn:schemas-microsoft-com:vml" xmlns:o="urn:schemas-microsoft-com:office:office" xmlns:mv="urn:schemas-microsoft-com:mac:vml" xmlns:mo="http://schemas.microsoft.com/office/mac/office/2008/main" xmlns="">
+                              <a14:hiddenFill xmlns="" xmlns:mo="http://schemas.microsoft.com/office/mac/office/2008/main" xmlns:mv="urn:schemas-microsoft-com:mac:vml" xmlns:o="urn:schemas-microsoft-com:office:office" xmlns:v="urn:schemas-microsoft-com:vml" xmlns:w10="urn:schemas-microsoft-com:office:word" xmlns:w="http://schemas.openxmlformats.org/wordprocessingml/2006/main" xmlns:a14="http://schemas.microsoft.com/office/drawing/2010/main">
                                 <a:solidFill>
                                   <a:srgbClr val="FFFFFF"/>
                                 </a:solidFill>
                               </a14:hiddenFill>
                             </a:ext>
                             <a:ext uri="{91240B29-F687-4f45-9708-019B960494DF}">
-                              <a14:hiddenLine xmlns:a14="http://schemas.microsoft.com/office/drawing/2010/main" xmlns:w="http://schemas.openxmlformats.org/wordprocessingml/2006/main" xmlns:w10="urn:schemas-microsoft-com:office:word" xmlns:v="urn:schemas-microsoft-com:vml" xmlns:o="urn:schemas-microsoft-com:office:office" xmlns:mv="urn:schemas-microsoft-com:mac:vml" xmlns:mo="http://schemas.microsoft.com/office/mac/office/2008/main" xmlns="" w="9525">
+                              <a14:hiddenLine xmlns="" xmlns:mo="http://schemas.microsoft.com/office/mac/office/2008/main" xmlns:mv="urn:schemas-microsoft-com:mac:vml" xmlns:o="urn:schemas-microsoft-com:office:office" xmlns:v="urn:schemas-microsoft-com:vml" xmlns:w10="urn:schemas-microsoft-com:office:word" xmlns:w="http://schemas.openxmlformats.org/wordprocessingml/2006/main" xmlns:a14="http://schemas.microsoft.com/office/drawing/2010/main" w="9525">
                                 <a:solidFill>
                                   <a:srgbClr val="000000"/>
                                 </a:solidFill>
@@ -23009,7 +23161,7 @@
                           </a:ln>
                           <a:extLst>
                             <a:ext uri="{91240B29-F687-4f45-9708-019B960494DF}">
-                              <a14:hiddenLine xmlns:a14="http://schemas.microsoft.com/office/drawing/2010/main" xmlns:w="http://schemas.openxmlformats.org/wordprocessingml/2006/main" xmlns:w10="urn:schemas-microsoft-com:office:word" xmlns:v="urn:schemas-microsoft-com:vml" xmlns:o="urn:schemas-microsoft-com:office:office" xmlns:mv="urn:schemas-microsoft-com:mac:vml" xmlns:mo="http://schemas.microsoft.com/office/mac/office/2008/main" xmlns="" w="9525">
+                              <a14:hiddenLine xmlns="" xmlns:mo="http://schemas.microsoft.com/office/mac/office/2008/main" xmlns:mv="urn:schemas-microsoft-com:mac:vml" xmlns:o="urn:schemas-microsoft-com:office:office" xmlns:v="urn:schemas-microsoft-com:vml" xmlns:w10="urn:schemas-microsoft-com:office:word" xmlns:w="http://schemas.openxmlformats.org/wordprocessingml/2006/main" xmlns:a14="http://schemas.microsoft.com/office/drawing/2010/main" w="9525">
                                 <a:solidFill>
                                   <a:srgbClr val="000000"/>
                                 </a:solidFill>
@@ -23419,7 +23571,7 @@
                           </a:ln>
                           <a:extLst>
                             <a:ext uri="{91240B29-F687-4f45-9708-019B960494DF}">
-                              <a14:hiddenLine xmlns:a14="http://schemas.microsoft.com/office/drawing/2010/main" xmlns:w="http://schemas.openxmlformats.org/wordprocessingml/2006/main" xmlns:w10="urn:schemas-microsoft-com:office:word" xmlns:v="urn:schemas-microsoft-com:vml" xmlns:o="urn:schemas-microsoft-com:office:office" xmlns:mv="urn:schemas-microsoft-com:mac:vml" xmlns:mo="http://schemas.microsoft.com/office/mac/office/2008/main" xmlns="" w="9525">
+                              <a14:hiddenLine xmlns="" xmlns:mo="http://schemas.microsoft.com/office/mac/office/2008/main" xmlns:mv="urn:schemas-microsoft-com:mac:vml" xmlns:o="urn:schemas-microsoft-com:office:office" xmlns:v="urn:schemas-microsoft-com:vml" xmlns:w10="urn:schemas-microsoft-com:office:word" xmlns:w="http://schemas.openxmlformats.org/wordprocessingml/2006/main" xmlns:a14="http://schemas.microsoft.com/office/drawing/2010/main" w="9525">
                                 <a:solidFill>
                                   <a:srgbClr val="000000"/>
                                 </a:solidFill>
@@ -23514,7 +23666,7 @@
                           </a:ln>
                           <a:extLst>
                             <a:ext uri="{91240B29-F687-4f45-9708-019B960494DF}">
-                              <a14:hiddenLine xmlns:a14="http://schemas.microsoft.com/office/drawing/2010/main" xmlns:w="http://schemas.openxmlformats.org/wordprocessingml/2006/main" xmlns:w10="urn:schemas-microsoft-com:office:word" xmlns:v="urn:schemas-microsoft-com:vml" xmlns:o="urn:schemas-microsoft-com:office:office" xmlns:mv="urn:schemas-microsoft-com:mac:vml" xmlns:mo="http://schemas.microsoft.com/office/mac/office/2008/main" xmlns="" w="9525">
+                              <a14:hiddenLine xmlns="" xmlns:mo="http://schemas.microsoft.com/office/mac/office/2008/main" xmlns:mv="urn:schemas-microsoft-com:mac:vml" xmlns:o="urn:schemas-microsoft-com:office:office" xmlns:v="urn:schemas-microsoft-com:vml" xmlns:w10="urn:schemas-microsoft-com:office:word" xmlns:w="http://schemas.openxmlformats.org/wordprocessingml/2006/main" xmlns:a14="http://schemas.microsoft.com/office/drawing/2010/main" w="9525">
                                 <a:solidFill>
                                   <a:srgbClr val="000000"/>
                                 </a:solidFill>
@@ -23609,7 +23761,7 @@
                           </a:ln>
                           <a:extLst>
                             <a:ext uri="{91240B29-F687-4f45-9708-019B960494DF}">
-                              <a14:hiddenLine xmlns:a14="http://schemas.microsoft.com/office/drawing/2010/main" xmlns:w="http://schemas.openxmlformats.org/wordprocessingml/2006/main" xmlns:w10="urn:schemas-microsoft-com:office:word" xmlns:v="urn:schemas-microsoft-com:vml" xmlns:o="urn:schemas-microsoft-com:office:office" xmlns:mv="urn:schemas-microsoft-com:mac:vml" xmlns:mo="http://schemas.microsoft.com/office/mac/office/2008/main" xmlns="" w="9525">
+                              <a14:hiddenLine xmlns="" xmlns:mo="http://schemas.microsoft.com/office/mac/office/2008/main" xmlns:mv="urn:schemas-microsoft-com:mac:vml" xmlns:o="urn:schemas-microsoft-com:office:office" xmlns:v="urn:schemas-microsoft-com:vml" xmlns:w10="urn:schemas-microsoft-com:office:word" xmlns:w="http://schemas.openxmlformats.org/wordprocessingml/2006/main" xmlns:a14="http://schemas.microsoft.com/office/drawing/2010/main" w="9525">
                                 <a:solidFill>
                                   <a:srgbClr val="000000"/>
                                 </a:solidFill>
@@ -23704,7 +23856,7 @@
                           </a:ln>
                           <a:extLst>
                             <a:ext uri="{91240B29-F687-4f45-9708-019B960494DF}">
-                              <a14:hiddenLine xmlns:a14="http://schemas.microsoft.com/office/drawing/2010/main" xmlns:w="http://schemas.openxmlformats.org/wordprocessingml/2006/main" xmlns:w10="urn:schemas-microsoft-com:office:word" xmlns:v="urn:schemas-microsoft-com:vml" xmlns:o="urn:schemas-microsoft-com:office:office" xmlns:mv="urn:schemas-microsoft-com:mac:vml" xmlns:mo="http://schemas.microsoft.com/office/mac/office/2008/main" xmlns="" w="9525">
+                              <a14:hiddenLine xmlns="" xmlns:mo="http://schemas.microsoft.com/office/mac/office/2008/main" xmlns:mv="urn:schemas-microsoft-com:mac:vml" xmlns:o="urn:schemas-microsoft-com:office:office" xmlns:v="urn:schemas-microsoft-com:vml" xmlns:w10="urn:schemas-microsoft-com:office:word" xmlns:w="http://schemas.openxmlformats.org/wordprocessingml/2006/main" xmlns:a14="http://schemas.microsoft.com/office/drawing/2010/main" w="9525">
                                 <a:solidFill>
                                   <a:srgbClr val="000000"/>
                                 </a:solidFill>
@@ -23799,7 +23951,7 @@
                           </a:ln>
                           <a:extLst>
                             <a:ext uri="{91240B29-F687-4f45-9708-019B960494DF}">
-                              <a14:hiddenLine xmlns:a14="http://schemas.microsoft.com/office/drawing/2010/main" xmlns:w="http://schemas.openxmlformats.org/wordprocessingml/2006/main" xmlns:w10="urn:schemas-microsoft-com:office:word" xmlns:v="urn:schemas-microsoft-com:vml" xmlns:o="urn:schemas-microsoft-com:office:office" xmlns:mv="urn:schemas-microsoft-com:mac:vml" xmlns:mo="http://schemas.microsoft.com/office/mac/office/2008/main" xmlns="" w="9525">
+                              <a14:hiddenLine xmlns="" xmlns:mo="http://schemas.microsoft.com/office/mac/office/2008/main" xmlns:mv="urn:schemas-microsoft-com:mac:vml" xmlns:o="urn:schemas-microsoft-com:office:office" xmlns:v="urn:schemas-microsoft-com:vml" xmlns:w10="urn:schemas-microsoft-com:office:word" xmlns:w="http://schemas.openxmlformats.org/wordprocessingml/2006/main" xmlns:a14="http://schemas.microsoft.com/office/drawing/2010/main" w="9525">
                                 <a:solidFill>
                                   <a:srgbClr val="000000"/>
                                 </a:solidFill>
@@ -23894,7 +24046,7 @@
                           </a:ln>
                           <a:extLst>
                             <a:ext uri="{91240B29-F687-4f45-9708-019B960494DF}">
-                              <a14:hiddenLine xmlns:a14="http://schemas.microsoft.com/office/drawing/2010/main" xmlns:w="http://schemas.openxmlformats.org/wordprocessingml/2006/main" xmlns:w10="urn:schemas-microsoft-com:office:word" xmlns:v="urn:schemas-microsoft-com:vml" xmlns:o="urn:schemas-microsoft-com:office:office" xmlns:mv="urn:schemas-microsoft-com:mac:vml" xmlns:mo="http://schemas.microsoft.com/office/mac/office/2008/main" xmlns="" w="9525">
+                              <a14:hiddenLine xmlns="" xmlns:mo="http://schemas.microsoft.com/office/mac/office/2008/main" xmlns:mv="urn:schemas-microsoft-com:mac:vml" xmlns:o="urn:schemas-microsoft-com:office:office" xmlns:v="urn:schemas-microsoft-com:vml" xmlns:w10="urn:schemas-microsoft-com:office:word" xmlns:w="http://schemas.openxmlformats.org/wordprocessingml/2006/main" xmlns:a14="http://schemas.microsoft.com/office/drawing/2010/main" w="9525">
                                 <a:solidFill>
                                   <a:srgbClr val="000000"/>
                                 </a:solidFill>
@@ -23989,7 +24141,7 @@
                           </a:ln>
                           <a:extLst>
                             <a:ext uri="{91240B29-F687-4f45-9708-019B960494DF}">
-                              <a14:hiddenLine xmlns:a14="http://schemas.microsoft.com/office/drawing/2010/main" xmlns:w="http://schemas.openxmlformats.org/wordprocessingml/2006/main" xmlns:w10="urn:schemas-microsoft-com:office:word" xmlns:v="urn:schemas-microsoft-com:vml" xmlns:o="urn:schemas-microsoft-com:office:office" xmlns:mv="urn:schemas-microsoft-com:mac:vml" xmlns:mo="http://schemas.microsoft.com/office/mac/office/2008/main" xmlns="" w="9525">
+                              <a14:hiddenLine xmlns="" xmlns:mo="http://schemas.microsoft.com/office/mac/office/2008/main" xmlns:mv="urn:schemas-microsoft-com:mac:vml" xmlns:o="urn:schemas-microsoft-com:office:office" xmlns:v="urn:schemas-microsoft-com:vml" xmlns:w10="urn:schemas-microsoft-com:office:word" xmlns:w="http://schemas.openxmlformats.org/wordprocessingml/2006/main" xmlns:a14="http://schemas.microsoft.com/office/drawing/2010/main" w="9525">
                                 <a:solidFill>
                                   <a:srgbClr val="000000"/>
                                 </a:solidFill>
@@ -24399,7 +24551,7 @@
                           </a:ln>
                           <a:extLst>
                             <a:ext uri="{91240B29-F687-4f45-9708-019B960494DF}">
-                              <a14:hiddenLine xmlns:a14="http://schemas.microsoft.com/office/drawing/2010/main" xmlns:w="http://schemas.openxmlformats.org/wordprocessingml/2006/main" xmlns:w10="urn:schemas-microsoft-com:office:word" xmlns:v="urn:schemas-microsoft-com:vml" xmlns:o="urn:schemas-microsoft-com:office:office" xmlns:mv="urn:schemas-microsoft-com:mac:vml" xmlns:mo="http://schemas.microsoft.com/office/mac/office/2008/main" xmlns="" w="9525">
+                              <a14:hiddenLine xmlns="" xmlns:mo="http://schemas.microsoft.com/office/mac/office/2008/main" xmlns:mv="urn:schemas-microsoft-com:mac:vml" xmlns:o="urn:schemas-microsoft-com:office:office" xmlns:v="urn:schemas-microsoft-com:vml" xmlns:w10="urn:schemas-microsoft-com:office:word" xmlns:w="http://schemas.openxmlformats.org/wordprocessingml/2006/main" xmlns:a14="http://schemas.microsoft.com/office/drawing/2010/main" w="9525">
                                 <a:solidFill>
                                   <a:srgbClr val="000000"/>
                                 </a:solidFill>
@@ -24809,7 +24961,7 @@
                           </a:ln>
                           <a:extLst>
                             <a:ext uri="{91240B29-F687-4f45-9708-019B960494DF}">
-                              <a14:hiddenLine xmlns:a14="http://schemas.microsoft.com/office/drawing/2010/main" xmlns:w="http://schemas.openxmlformats.org/wordprocessingml/2006/main" xmlns:w10="urn:schemas-microsoft-com:office:word" xmlns:v="urn:schemas-microsoft-com:vml" xmlns:o="urn:schemas-microsoft-com:office:office" xmlns:mv="urn:schemas-microsoft-com:mac:vml" xmlns:mo="http://schemas.microsoft.com/office/mac/office/2008/main" xmlns="" w="9525">
+                              <a14:hiddenLine xmlns="" xmlns:mo="http://schemas.microsoft.com/office/mac/office/2008/main" xmlns:mv="urn:schemas-microsoft-com:mac:vml" xmlns:o="urn:schemas-microsoft-com:office:office" xmlns:v="urn:schemas-microsoft-com:vml" xmlns:w10="urn:schemas-microsoft-com:office:word" xmlns:w="http://schemas.openxmlformats.org/wordprocessingml/2006/main" xmlns:a14="http://schemas.microsoft.com/office/drawing/2010/main" w="9525">
                                 <a:solidFill>
                                   <a:srgbClr val="000000"/>
                                 </a:solidFill>
@@ -25211,7 +25363,7 @@
                           </a:ln>
                           <a:extLst>
                             <a:ext uri="{91240B29-F687-4f45-9708-019B960494DF}">
-                              <a14:hiddenLine xmlns:a14="http://schemas.microsoft.com/office/drawing/2010/main" xmlns:w="http://schemas.openxmlformats.org/wordprocessingml/2006/main" xmlns:w10="urn:schemas-microsoft-com:office:word" xmlns:v="urn:schemas-microsoft-com:vml" xmlns:o="urn:schemas-microsoft-com:office:office" xmlns:mv="urn:schemas-microsoft-com:mac:vml" xmlns:mo="http://schemas.microsoft.com/office/mac/office/2008/main" xmlns="" w="9525">
+                              <a14:hiddenLine xmlns="" xmlns:mo="http://schemas.microsoft.com/office/mac/office/2008/main" xmlns:mv="urn:schemas-microsoft-com:mac:vml" xmlns:o="urn:schemas-microsoft-com:office:office" xmlns:v="urn:schemas-microsoft-com:vml" xmlns:w10="urn:schemas-microsoft-com:office:word" xmlns:w="http://schemas.openxmlformats.org/wordprocessingml/2006/main" xmlns:a14="http://schemas.microsoft.com/office/drawing/2010/main" w="9525">
                                 <a:solidFill>
                                   <a:srgbClr val="000000"/>
                                 </a:solidFill>
@@ -25530,7 +25682,7 @@
                           </a:ln>
                           <a:extLst>
                             <a:ext uri="{91240B29-F687-4f45-9708-019B960494DF}">
-                              <a14:hiddenLine xmlns:a14="http://schemas.microsoft.com/office/drawing/2010/main" xmlns:w="http://schemas.openxmlformats.org/wordprocessingml/2006/main" xmlns:w10="urn:schemas-microsoft-com:office:word" xmlns:v="urn:schemas-microsoft-com:vml" xmlns:o="urn:schemas-microsoft-com:office:office" xmlns:mv="urn:schemas-microsoft-com:mac:vml" xmlns:mo="http://schemas.microsoft.com/office/mac/office/2008/main" xmlns="" w="9525">
+                              <a14:hiddenLine xmlns="" xmlns:mo="http://schemas.microsoft.com/office/mac/office/2008/main" xmlns:mv="urn:schemas-microsoft-com:mac:vml" xmlns:o="urn:schemas-microsoft-com:office:office" xmlns:v="urn:schemas-microsoft-com:vml" xmlns:w10="urn:schemas-microsoft-com:office:word" xmlns:w="http://schemas.openxmlformats.org/wordprocessingml/2006/main" xmlns:a14="http://schemas.microsoft.com/office/drawing/2010/main" w="9525">
                                 <a:solidFill>
                                   <a:srgbClr val="000000"/>
                                 </a:solidFill>
@@ -25940,7 +26092,7 @@
                           </a:ln>
                           <a:extLst>
                             <a:ext uri="{91240B29-F687-4f45-9708-019B960494DF}">
-                              <a14:hiddenLine xmlns:a14="http://schemas.microsoft.com/office/drawing/2010/main" xmlns:w="http://schemas.openxmlformats.org/wordprocessingml/2006/main" xmlns:w10="urn:schemas-microsoft-com:office:word" xmlns:v="urn:schemas-microsoft-com:vml" xmlns:o="urn:schemas-microsoft-com:office:office" xmlns:mv="urn:schemas-microsoft-com:mac:vml" xmlns:mo="http://schemas.microsoft.com/office/mac/office/2008/main" xmlns="" w="9525">
+                              <a14:hiddenLine xmlns="" xmlns:mo="http://schemas.microsoft.com/office/mac/office/2008/main" xmlns:mv="urn:schemas-microsoft-com:mac:vml" xmlns:o="urn:schemas-microsoft-com:office:office" xmlns:v="urn:schemas-microsoft-com:vml" xmlns:w10="urn:schemas-microsoft-com:office:word" xmlns:w="http://schemas.openxmlformats.org/wordprocessingml/2006/main" xmlns:a14="http://schemas.microsoft.com/office/drawing/2010/main" w="9525">
                                 <a:solidFill>
                                   <a:srgbClr val="000000"/>
                                 </a:solidFill>
@@ -26259,7 +26411,7 @@
                           </a:ln>
                           <a:extLst>
                             <a:ext uri="{91240B29-F687-4f45-9708-019B960494DF}">
-                              <a14:hiddenLine xmlns:a14="http://schemas.microsoft.com/office/drawing/2010/main" xmlns:w="http://schemas.openxmlformats.org/wordprocessingml/2006/main" xmlns:w10="urn:schemas-microsoft-com:office:word" xmlns:v="urn:schemas-microsoft-com:vml" xmlns:o="urn:schemas-microsoft-com:office:office" xmlns:mv="urn:schemas-microsoft-com:mac:vml" xmlns:mo="http://schemas.microsoft.com/office/mac/office/2008/main" xmlns="" w="9525">
+                              <a14:hiddenLine xmlns="" xmlns:mo="http://schemas.microsoft.com/office/mac/office/2008/main" xmlns:mv="urn:schemas-microsoft-com:mac:vml" xmlns:o="urn:schemas-microsoft-com:office:office" xmlns:v="urn:schemas-microsoft-com:vml" xmlns:w10="urn:schemas-microsoft-com:office:word" xmlns:w="http://schemas.openxmlformats.org/wordprocessingml/2006/main" xmlns:a14="http://schemas.microsoft.com/office/drawing/2010/main" w="9525">
                                 <a:solidFill>
                                   <a:srgbClr val="000000"/>
                                 </a:solidFill>
@@ -26450,7 +26602,7 @@
                           </a:ln>
                           <a:extLst>
                             <a:ext uri="{91240B29-F687-4f45-9708-019B960494DF}">
-                              <a14:hiddenLine xmlns:a14="http://schemas.microsoft.com/office/drawing/2010/main" xmlns:w="http://schemas.openxmlformats.org/wordprocessingml/2006/main" xmlns:w10="urn:schemas-microsoft-com:office:word" xmlns:v="urn:schemas-microsoft-com:vml" xmlns:o="urn:schemas-microsoft-com:office:office" xmlns:mv="urn:schemas-microsoft-com:mac:vml" xmlns:mo="http://schemas.microsoft.com/office/mac/office/2008/main" xmlns="" w="9525">
+                              <a14:hiddenLine xmlns="" xmlns:mo="http://schemas.microsoft.com/office/mac/office/2008/main" xmlns:mv="urn:schemas-microsoft-com:mac:vml" xmlns:o="urn:schemas-microsoft-com:office:office" xmlns:v="urn:schemas-microsoft-com:vml" xmlns:w10="urn:schemas-microsoft-com:office:word" xmlns:w="http://schemas.openxmlformats.org/wordprocessingml/2006/main" xmlns:a14="http://schemas.microsoft.com/office/drawing/2010/main" w="9525">
                                 <a:solidFill>
                                   <a:srgbClr val="000000"/>
                                 </a:solidFill>
@@ -26484,14 +26636,14 @@
                           </a:ln>
                           <a:extLst>
                             <a:ext uri="{909E8E84-426E-40dd-AFC4-6F175D3DCCD1}">
-                              <a14:hiddenFill xmlns:a14="http://schemas.microsoft.com/office/drawing/2010/main" xmlns:w="http://schemas.openxmlformats.org/wordprocessingml/2006/main" xmlns:w10="urn:schemas-microsoft-com:office:word" xmlns:v="urn:schemas-microsoft-com:vml" xmlns:o="urn:schemas-microsoft-com:office:office" xmlns:mv="urn:schemas-microsoft-com:mac:vml" xmlns:mo="http://schemas.microsoft.com/office/mac/office/2008/main" xmlns="">
+                              <a14:hiddenFill xmlns="" xmlns:mo="http://schemas.microsoft.com/office/mac/office/2008/main" xmlns:mv="urn:schemas-microsoft-com:mac:vml" xmlns:o="urn:schemas-microsoft-com:office:office" xmlns:v="urn:schemas-microsoft-com:vml" xmlns:w10="urn:schemas-microsoft-com:office:word" xmlns:w="http://schemas.openxmlformats.org/wordprocessingml/2006/main" xmlns:a14="http://schemas.microsoft.com/office/drawing/2010/main">
                                 <a:solidFill>
                                   <a:srgbClr val="FFFFFF"/>
                                 </a:solidFill>
                               </a14:hiddenFill>
                             </a:ext>
                             <a:ext uri="{91240B29-F687-4f45-9708-019B960494DF}">
-                              <a14:hiddenLine xmlns:a14="http://schemas.microsoft.com/office/drawing/2010/main" xmlns:w="http://schemas.openxmlformats.org/wordprocessingml/2006/main" xmlns:w10="urn:schemas-microsoft-com:office:word" xmlns:v="urn:schemas-microsoft-com:vml" xmlns:o="urn:schemas-microsoft-com:office:office" xmlns:mv="urn:schemas-microsoft-com:mac:vml" xmlns:mo="http://schemas.microsoft.com/office/mac/office/2008/main" xmlns="" w="9525">
+                              <a14:hiddenLine xmlns="" xmlns:mo="http://schemas.microsoft.com/office/mac/office/2008/main" xmlns:mv="urn:schemas-microsoft-com:mac:vml" xmlns:o="urn:schemas-microsoft-com:office:office" xmlns:v="urn:schemas-microsoft-com:vml" xmlns:w10="urn:schemas-microsoft-com:office:word" xmlns:w="http://schemas.openxmlformats.org/wordprocessingml/2006/main" xmlns:a14="http://schemas.microsoft.com/office/drawing/2010/main" w="9525">
                                 <a:solidFill>
                                   <a:srgbClr val="000000"/>
                                 </a:solidFill>
@@ -26562,7 +26714,7 @@
                           </a:ln>
                           <a:extLst>
                             <a:ext uri="{91240B29-F687-4f45-9708-019B960494DF}">
-                              <a14:hiddenLine xmlns:a14="http://schemas.microsoft.com/office/drawing/2010/main" xmlns:w="http://schemas.openxmlformats.org/wordprocessingml/2006/main" xmlns:w10="urn:schemas-microsoft-com:office:word" xmlns:v="urn:schemas-microsoft-com:vml" xmlns:o="urn:schemas-microsoft-com:office:office" xmlns:mv="urn:schemas-microsoft-com:mac:vml" xmlns:mo="http://schemas.microsoft.com/office/mac/office/2008/main" xmlns="" w="9525">
+                              <a14:hiddenLine xmlns="" xmlns:mo="http://schemas.microsoft.com/office/mac/office/2008/main" xmlns:mv="urn:schemas-microsoft-com:mac:vml" xmlns:o="urn:schemas-microsoft-com:office:office" xmlns:v="urn:schemas-microsoft-com:vml" xmlns:w10="urn:schemas-microsoft-com:office:word" xmlns:w="http://schemas.openxmlformats.org/wordprocessingml/2006/main" xmlns:a14="http://schemas.microsoft.com/office/drawing/2010/main" w="9525">
                                 <a:solidFill>
                                   <a:srgbClr val="000000"/>
                                 </a:solidFill>
@@ -26598,7 +26750,7 @@
                           </a:ln>
                           <a:extLst>
                             <a:ext uri="{91240B29-F687-4f45-9708-019B960494DF}">
-                              <a14:hiddenLine xmlns:a14="http://schemas.microsoft.com/office/drawing/2010/main" xmlns:w="http://schemas.openxmlformats.org/wordprocessingml/2006/main" xmlns:w10="urn:schemas-microsoft-com:office:word" xmlns:v="urn:schemas-microsoft-com:vml" xmlns:o="urn:schemas-microsoft-com:office:office" xmlns:mv="urn:schemas-microsoft-com:mac:vml" xmlns:mo="http://schemas.microsoft.com/office/mac/office/2008/main" xmlns="" w="9525">
+                              <a14:hiddenLine xmlns="" xmlns:mo="http://schemas.microsoft.com/office/mac/office/2008/main" xmlns:mv="urn:schemas-microsoft-com:mac:vml" xmlns:o="urn:schemas-microsoft-com:office:office" xmlns:v="urn:schemas-microsoft-com:vml" xmlns:w10="urn:schemas-microsoft-com:office:word" xmlns:w="http://schemas.openxmlformats.org/wordprocessingml/2006/main" xmlns:a14="http://schemas.microsoft.com/office/drawing/2010/main" w="9525">
                                 <a:solidFill>
                                   <a:srgbClr val="000000"/>
                                 </a:solidFill>
@@ -26634,7 +26786,7 @@
                           </a:ln>
                           <a:extLst>
                             <a:ext uri="{91240B29-F687-4f45-9708-019B960494DF}">
-                              <a14:hiddenLine xmlns:a14="http://schemas.microsoft.com/office/drawing/2010/main" xmlns:w="http://schemas.openxmlformats.org/wordprocessingml/2006/main" xmlns:w10="urn:schemas-microsoft-com:office:word" xmlns:v="urn:schemas-microsoft-com:vml" xmlns:o="urn:schemas-microsoft-com:office:office" xmlns:mv="urn:schemas-microsoft-com:mac:vml" xmlns:mo="http://schemas.microsoft.com/office/mac/office/2008/main" xmlns="" w="9525">
+                              <a14:hiddenLine xmlns="" xmlns:mo="http://schemas.microsoft.com/office/mac/office/2008/main" xmlns:mv="urn:schemas-microsoft-com:mac:vml" xmlns:o="urn:schemas-microsoft-com:office:office" xmlns:v="urn:schemas-microsoft-com:vml" xmlns:w10="urn:schemas-microsoft-com:office:word" xmlns:w="http://schemas.openxmlformats.org/wordprocessingml/2006/main" xmlns:a14="http://schemas.microsoft.com/office/drawing/2010/main" w="9525">
                                 <a:solidFill>
                                   <a:srgbClr val="000000"/>
                                 </a:solidFill>
@@ -26670,7 +26822,7 @@
                           </a:ln>
                           <a:extLst>
                             <a:ext uri="{91240B29-F687-4f45-9708-019B960494DF}">
-                              <a14:hiddenLine xmlns:a14="http://schemas.microsoft.com/office/drawing/2010/main" xmlns:w="http://schemas.openxmlformats.org/wordprocessingml/2006/main" xmlns:w10="urn:schemas-microsoft-com:office:word" xmlns:v="urn:schemas-microsoft-com:vml" xmlns:o="urn:schemas-microsoft-com:office:office" xmlns:mv="urn:schemas-microsoft-com:mac:vml" xmlns:mo="http://schemas.microsoft.com/office/mac/office/2008/main" xmlns="" w="9525">
+                              <a14:hiddenLine xmlns="" xmlns:mo="http://schemas.microsoft.com/office/mac/office/2008/main" xmlns:mv="urn:schemas-microsoft-com:mac:vml" xmlns:o="urn:schemas-microsoft-com:office:office" xmlns:v="urn:schemas-microsoft-com:vml" xmlns:w10="urn:schemas-microsoft-com:office:word" xmlns:w="http://schemas.openxmlformats.org/wordprocessingml/2006/main" xmlns:a14="http://schemas.microsoft.com/office/drawing/2010/main" w="9525">
                                 <a:solidFill>
                                   <a:srgbClr val="000000"/>
                                 </a:solidFill>
@@ -26707,7 +26859,7 @@
                           </a:ln>
                           <a:extLst>
                             <a:ext uri="{909E8E84-426E-40dd-AFC4-6F175D3DCCD1}">
-                              <a14:hiddenFill xmlns:a14="http://schemas.microsoft.com/office/drawing/2010/main" xmlns:w="http://schemas.openxmlformats.org/wordprocessingml/2006/main" xmlns:w10="urn:schemas-microsoft-com:office:word" xmlns:v="urn:schemas-microsoft-com:vml" xmlns:o="urn:schemas-microsoft-com:office:office" xmlns:mv="urn:schemas-microsoft-com:mac:vml" xmlns:mo="http://schemas.microsoft.com/office/mac/office/2008/main" xmlns="">
+                              <a14:hiddenFill xmlns="" xmlns:mo="http://schemas.microsoft.com/office/mac/office/2008/main" xmlns:mv="urn:schemas-microsoft-com:mac:vml" xmlns:o="urn:schemas-microsoft-com:office:office" xmlns:v="urn:schemas-microsoft-com:vml" xmlns:w10="urn:schemas-microsoft-com:office:word" xmlns:w="http://schemas.openxmlformats.org/wordprocessingml/2006/main" xmlns:a14="http://schemas.microsoft.com/office/drawing/2010/main">
                                 <a:noFill/>
                               </a14:hiddenFill>
                             </a:ext>
@@ -26774,7 +26926,7 @@
                           </a:ln>
                           <a:extLst>
                             <a:ext uri="{909E8E84-426E-40dd-AFC4-6F175D3DCCD1}">
-                              <a14:hiddenFill xmlns:a14="http://schemas.microsoft.com/office/drawing/2010/main" xmlns:w="http://schemas.openxmlformats.org/wordprocessingml/2006/main" xmlns:w10="urn:schemas-microsoft-com:office:word" xmlns:v="urn:schemas-microsoft-com:vml" xmlns:o="urn:schemas-microsoft-com:office:office" xmlns:mv="urn:schemas-microsoft-com:mac:vml" xmlns:mo="http://schemas.microsoft.com/office/mac/office/2008/main" xmlns="">
+                              <a14:hiddenFill xmlns="" xmlns:mo="http://schemas.microsoft.com/office/mac/office/2008/main" xmlns:mv="urn:schemas-microsoft-com:mac:vml" xmlns:o="urn:schemas-microsoft-com:office:office" xmlns:v="urn:schemas-microsoft-com:vml" xmlns:w10="urn:schemas-microsoft-com:office:word" xmlns:w="http://schemas.openxmlformats.org/wordprocessingml/2006/main" xmlns:a14="http://schemas.microsoft.com/office/drawing/2010/main">
                                 <a:solidFill>
                                   <a:srgbClr val="FFFFFF"/>
                                 </a:solidFill>
@@ -26807,7 +26959,7 @@
                           </a:ln>
                           <a:extLst>
                             <a:ext uri="{91240B29-F687-4f45-9708-019B960494DF}">
-                              <a14:hiddenLine xmlns:a14="http://schemas.microsoft.com/office/drawing/2010/main" xmlns:w="http://schemas.openxmlformats.org/wordprocessingml/2006/main" xmlns:w10="urn:schemas-microsoft-com:office:word" xmlns:v="urn:schemas-microsoft-com:vml" xmlns:o="urn:schemas-microsoft-com:office:office" xmlns:mv="urn:schemas-microsoft-com:mac:vml" xmlns:mo="http://schemas.microsoft.com/office/mac/office/2008/main" xmlns="" w="9525">
+                              <a14:hiddenLine xmlns="" xmlns:mo="http://schemas.microsoft.com/office/mac/office/2008/main" xmlns:mv="urn:schemas-microsoft-com:mac:vml" xmlns:o="urn:schemas-microsoft-com:office:office" xmlns:v="urn:schemas-microsoft-com:vml" xmlns:w10="urn:schemas-microsoft-com:office:word" xmlns:w="http://schemas.openxmlformats.org/wordprocessingml/2006/main" xmlns:a14="http://schemas.microsoft.com/office/drawing/2010/main" w="9525">
                                 <a:solidFill>
                                   <a:srgbClr val="000000"/>
                                 </a:solidFill>
@@ -26843,7 +26995,7 @@
                           </a:ln>
                           <a:extLst>
                             <a:ext uri="{91240B29-F687-4f45-9708-019B960494DF}">
-                              <a14:hiddenLine xmlns:a14="http://schemas.microsoft.com/office/drawing/2010/main" xmlns:w="http://schemas.openxmlformats.org/wordprocessingml/2006/main" xmlns:w10="urn:schemas-microsoft-com:office:word" xmlns:v="urn:schemas-microsoft-com:vml" xmlns:o="urn:schemas-microsoft-com:office:office" xmlns:mv="urn:schemas-microsoft-com:mac:vml" xmlns:mo="http://schemas.microsoft.com/office/mac/office/2008/main" xmlns="" w="9525">
+                              <a14:hiddenLine xmlns="" xmlns:mo="http://schemas.microsoft.com/office/mac/office/2008/main" xmlns:mv="urn:schemas-microsoft-com:mac:vml" xmlns:o="urn:schemas-microsoft-com:office:office" xmlns:v="urn:schemas-microsoft-com:vml" xmlns:w10="urn:schemas-microsoft-com:office:word" xmlns:w="http://schemas.openxmlformats.org/wordprocessingml/2006/main" xmlns:a14="http://schemas.microsoft.com/office/drawing/2010/main" w="9525">
                                 <a:solidFill>
                                   <a:srgbClr val="000000"/>
                                 </a:solidFill>
@@ -26879,7 +27031,7 @@
                           </a:ln>
                           <a:extLst>
                             <a:ext uri="{91240B29-F687-4f45-9708-019B960494DF}">
-                              <a14:hiddenLine xmlns:a14="http://schemas.microsoft.com/office/drawing/2010/main" xmlns:w="http://schemas.openxmlformats.org/wordprocessingml/2006/main" xmlns:w10="urn:schemas-microsoft-com:office:word" xmlns:v="urn:schemas-microsoft-com:vml" xmlns:o="urn:schemas-microsoft-com:office:office" xmlns:mv="urn:schemas-microsoft-com:mac:vml" xmlns:mo="http://schemas.microsoft.com/office/mac/office/2008/main" xmlns="" w="9525">
+                              <a14:hiddenLine xmlns="" xmlns:mo="http://schemas.microsoft.com/office/mac/office/2008/main" xmlns:mv="urn:schemas-microsoft-com:mac:vml" xmlns:o="urn:schemas-microsoft-com:office:office" xmlns:v="urn:schemas-microsoft-com:vml" xmlns:w10="urn:schemas-microsoft-com:office:word" xmlns:w="http://schemas.openxmlformats.org/wordprocessingml/2006/main" xmlns:a14="http://schemas.microsoft.com/office/drawing/2010/main" w="9525">
                                 <a:solidFill>
                                   <a:srgbClr val="000000"/>
                                 </a:solidFill>
@@ -26915,7 +27067,7 @@
                           </a:ln>
                           <a:extLst>
                             <a:ext uri="{91240B29-F687-4f45-9708-019B960494DF}">
-                              <a14:hiddenLine xmlns:a14="http://schemas.microsoft.com/office/drawing/2010/main" xmlns:w="http://schemas.openxmlformats.org/wordprocessingml/2006/main" xmlns:w10="urn:schemas-microsoft-com:office:word" xmlns:v="urn:schemas-microsoft-com:vml" xmlns:o="urn:schemas-microsoft-com:office:office" xmlns:mv="urn:schemas-microsoft-com:mac:vml" xmlns:mo="http://schemas.microsoft.com/office/mac/office/2008/main" xmlns="" w="9525">
+                              <a14:hiddenLine xmlns="" xmlns:mo="http://schemas.microsoft.com/office/mac/office/2008/main" xmlns:mv="urn:schemas-microsoft-com:mac:vml" xmlns:o="urn:schemas-microsoft-com:office:office" xmlns:v="urn:schemas-microsoft-com:vml" xmlns:w10="urn:schemas-microsoft-com:office:word" xmlns:w="http://schemas.openxmlformats.org/wordprocessingml/2006/main" xmlns:a14="http://schemas.microsoft.com/office/drawing/2010/main" w="9525">
                                 <a:solidFill>
                                   <a:srgbClr val="000000"/>
                                 </a:solidFill>
@@ -26951,7 +27103,7 @@
                           </a:ln>
                           <a:extLst>
                             <a:ext uri="{91240B29-F687-4f45-9708-019B960494DF}">
-                              <a14:hiddenLine xmlns:a14="http://schemas.microsoft.com/office/drawing/2010/main" xmlns:w="http://schemas.openxmlformats.org/wordprocessingml/2006/main" xmlns:w10="urn:schemas-microsoft-com:office:word" xmlns:v="urn:schemas-microsoft-com:vml" xmlns:o="urn:schemas-microsoft-com:office:office" xmlns:mv="urn:schemas-microsoft-com:mac:vml" xmlns:mo="http://schemas.microsoft.com/office/mac/office/2008/main" xmlns="" w="9525">
+                              <a14:hiddenLine xmlns="" xmlns:mo="http://schemas.microsoft.com/office/mac/office/2008/main" xmlns:mv="urn:schemas-microsoft-com:mac:vml" xmlns:o="urn:schemas-microsoft-com:office:office" xmlns:v="urn:schemas-microsoft-com:vml" xmlns:w10="urn:schemas-microsoft-com:office:word" xmlns:w="http://schemas.openxmlformats.org/wordprocessingml/2006/main" xmlns:a14="http://schemas.microsoft.com/office/drawing/2010/main" w="9525">
                                 <a:solidFill>
                                   <a:srgbClr val="000000"/>
                                 </a:solidFill>
@@ -26988,7 +27140,7 @@
                           </a:ln>
                           <a:extLst>
                             <a:ext uri="{909E8E84-426E-40dd-AFC4-6F175D3DCCD1}">
-                              <a14:hiddenFill xmlns:a14="http://schemas.microsoft.com/office/drawing/2010/main" xmlns:w="http://schemas.openxmlformats.org/wordprocessingml/2006/main" xmlns:w10="urn:schemas-microsoft-com:office:word" xmlns:v="urn:schemas-microsoft-com:vml" xmlns:o="urn:schemas-microsoft-com:office:office" xmlns:mv="urn:schemas-microsoft-com:mac:vml" xmlns:mo="http://schemas.microsoft.com/office/mac/office/2008/main" xmlns="">
+                              <a14:hiddenFill xmlns="" xmlns:mo="http://schemas.microsoft.com/office/mac/office/2008/main" xmlns:mv="urn:schemas-microsoft-com:mac:vml" xmlns:o="urn:schemas-microsoft-com:office:office" xmlns:v="urn:schemas-microsoft-com:vml" xmlns:w10="urn:schemas-microsoft-com:office:word" xmlns:w="http://schemas.openxmlformats.org/wordprocessingml/2006/main" xmlns:a14="http://schemas.microsoft.com/office/drawing/2010/main">
                                 <a:noFill/>
                               </a14:hiddenFill>
                             </a:ext>
@@ -27055,7 +27207,7 @@
                           </a:ln>
                           <a:extLst>
                             <a:ext uri="{909E8E84-426E-40dd-AFC4-6F175D3DCCD1}">
-                              <a14:hiddenFill xmlns:a14="http://schemas.microsoft.com/office/drawing/2010/main" xmlns:w="http://schemas.openxmlformats.org/wordprocessingml/2006/main" xmlns:w10="urn:schemas-microsoft-com:office:word" xmlns:v="urn:schemas-microsoft-com:vml" xmlns:o="urn:schemas-microsoft-com:office:office" xmlns:mv="urn:schemas-microsoft-com:mac:vml" xmlns:mo="http://schemas.microsoft.com/office/mac/office/2008/main" xmlns="">
+                              <a14:hiddenFill xmlns="" xmlns:mo="http://schemas.microsoft.com/office/mac/office/2008/main" xmlns:mv="urn:schemas-microsoft-com:mac:vml" xmlns:o="urn:schemas-microsoft-com:office:office" xmlns:v="urn:schemas-microsoft-com:vml" xmlns:w10="urn:schemas-microsoft-com:office:word" xmlns:w="http://schemas.openxmlformats.org/wordprocessingml/2006/main" xmlns:a14="http://schemas.microsoft.com/office/drawing/2010/main">
                                 <a:solidFill>
                                   <a:srgbClr val="FFFFFF"/>
                                 </a:solidFill>
@@ -27088,7 +27240,7 @@
                           </a:ln>
                           <a:extLst>
                             <a:ext uri="{91240B29-F687-4f45-9708-019B960494DF}">
-                              <a14:hiddenLine xmlns:a14="http://schemas.microsoft.com/office/drawing/2010/main" xmlns:w="http://schemas.openxmlformats.org/wordprocessingml/2006/main" xmlns:w10="urn:schemas-microsoft-com:office:word" xmlns:v="urn:schemas-microsoft-com:vml" xmlns:o="urn:schemas-microsoft-com:office:office" xmlns:mv="urn:schemas-microsoft-com:mac:vml" xmlns:mo="http://schemas.microsoft.com/office/mac/office/2008/main" xmlns="" w="9525">
+                              <a14:hiddenLine xmlns="" xmlns:mo="http://schemas.microsoft.com/office/mac/office/2008/main" xmlns:mv="urn:schemas-microsoft-com:mac:vml" xmlns:o="urn:schemas-microsoft-com:office:office" xmlns:v="urn:schemas-microsoft-com:vml" xmlns:w10="urn:schemas-microsoft-com:office:word" xmlns:w="http://schemas.openxmlformats.org/wordprocessingml/2006/main" xmlns:a14="http://schemas.microsoft.com/office/drawing/2010/main" w="9525">
                                 <a:solidFill>
                                   <a:srgbClr val="000000"/>
                                 </a:solidFill>
@@ -27122,14 +27274,14 @@
                           </a:ln>
                           <a:extLst>
                             <a:ext uri="{909E8E84-426E-40dd-AFC4-6F175D3DCCD1}">
-                              <a14:hiddenFill xmlns:a14="http://schemas.microsoft.com/office/drawing/2010/main" xmlns:w="http://schemas.openxmlformats.org/wordprocessingml/2006/main" xmlns:w10="urn:schemas-microsoft-com:office:word" xmlns:v="urn:schemas-microsoft-com:vml" xmlns:o="urn:schemas-microsoft-com:office:office" xmlns:mv="urn:schemas-microsoft-com:mac:vml" xmlns:mo="http://schemas.microsoft.com/office/mac/office/2008/main" xmlns="">
+                              <a14:hiddenFill xmlns="" xmlns:mo="http://schemas.microsoft.com/office/mac/office/2008/main" xmlns:mv="urn:schemas-microsoft-com:mac:vml" xmlns:o="urn:schemas-microsoft-com:office:office" xmlns:v="urn:schemas-microsoft-com:vml" xmlns:w10="urn:schemas-microsoft-com:office:word" xmlns:w="http://schemas.openxmlformats.org/wordprocessingml/2006/main" xmlns:a14="http://schemas.microsoft.com/office/drawing/2010/main">
                                 <a:solidFill>
                                   <a:srgbClr val="FFFFFF"/>
                                 </a:solidFill>
                               </a14:hiddenFill>
                             </a:ext>
                             <a:ext uri="{91240B29-F687-4f45-9708-019B960494DF}">
-                              <a14:hiddenLine xmlns:a14="http://schemas.microsoft.com/office/drawing/2010/main" xmlns:w="http://schemas.openxmlformats.org/wordprocessingml/2006/main" xmlns:w10="urn:schemas-microsoft-com:office:word" xmlns:v="urn:schemas-microsoft-com:vml" xmlns:o="urn:schemas-microsoft-com:office:office" xmlns:mv="urn:schemas-microsoft-com:mac:vml" xmlns:mo="http://schemas.microsoft.com/office/mac/office/2008/main" xmlns="" w="9525">
+                              <a14:hiddenLine xmlns="" xmlns:mo="http://schemas.microsoft.com/office/mac/office/2008/main" xmlns:mv="urn:schemas-microsoft-com:mac:vml" xmlns:o="urn:schemas-microsoft-com:office:office" xmlns:v="urn:schemas-microsoft-com:vml" xmlns:w10="urn:schemas-microsoft-com:office:word" xmlns:w="http://schemas.openxmlformats.org/wordprocessingml/2006/main" xmlns:a14="http://schemas.microsoft.com/office/drawing/2010/main" w="9525">
                                 <a:solidFill>
                                   <a:srgbClr val="000000"/>
                                 </a:solidFill>
@@ -27186,14 +27338,14 @@
                           </a:ln>
                           <a:extLst>
                             <a:ext uri="{909E8E84-426E-40dd-AFC4-6F175D3DCCD1}">
-                              <a14:hiddenFill xmlns:a14="http://schemas.microsoft.com/office/drawing/2010/main" xmlns:w="http://schemas.openxmlformats.org/wordprocessingml/2006/main" xmlns:w10="urn:schemas-microsoft-com:office:word" xmlns:v="urn:schemas-microsoft-com:vml" xmlns:o="urn:schemas-microsoft-com:office:office" xmlns:mv="urn:schemas-microsoft-com:mac:vml" xmlns:mo="http://schemas.microsoft.com/office/mac/office/2008/main" xmlns="">
+                              <a14:hiddenFill xmlns="" xmlns:mo="http://schemas.microsoft.com/office/mac/office/2008/main" xmlns:mv="urn:schemas-microsoft-com:mac:vml" xmlns:o="urn:schemas-microsoft-com:office:office" xmlns:v="urn:schemas-microsoft-com:vml" xmlns:w10="urn:schemas-microsoft-com:office:word" xmlns:w="http://schemas.openxmlformats.org/wordprocessingml/2006/main" xmlns:a14="http://schemas.microsoft.com/office/drawing/2010/main">
                                 <a:solidFill>
                                   <a:srgbClr val="FFFFFF"/>
                                 </a:solidFill>
                               </a14:hiddenFill>
                             </a:ext>
                             <a:ext uri="{91240B29-F687-4f45-9708-019B960494DF}">
-                              <a14:hiddenLine xmlns:a14="http://schemas.microsoft.com/office/drawing/2010/main" xmlns:w="http://schemas.openxmlformats.org/wordprocessingml/2006/main" xmlns:w10="urn:schemas-microsoft-com:office:word" xmlns:v="urn:schemas-microsoft-com:vml" xmlns:o="urn:schemas-microsoft-com:office:office" xmlns:mv="urn:schemas-microsoft-com:mac:vml" xmlns:mo="http://schemas.microsoft.com/office/mac/office/2008/main" xmlns="" w="9525">
+                              <a14:hiddenLine xmlns="" xmlns:mo="http://schemas.microsoft.com/office/mac/office/2008/main" xmlns:mv="urn:schemas-microsoft-com:mac:vml" xmlns:o="urn:schemas-microsoft-com:office:office" xmlns:v="urn:schemas-microsoft-com:vml" xmlns:w10="urn:schemas-microsoft-com:office:word" xmlns:w="http://schemas.openxmlformats.org/wordprocessingml/2006/main" xmlns:a14="http://schemas.microsoft.com/office/drawing/2010/main" w="9525">
                                 <a:solidFill>
                                   <a:srgbClr val="000000"/>
                                 </a:solidFill>
@@ -27651,14 +27803,14 @@
                         </a:ln>
                         <a:extLst>
                           <a:ext uri="{909E8E84-426E-40dd-AFC4-6F175D3DCCD1}">
-                            <a14:hiddenFill xmlns:a14="http://schemas.microsoft.com/office/drawing/2010/main" xmlns:w="http://schemas.openxmlformats.org/wordprocessingml/2006/main" xmlns:w10="urn:schemas-microsoft-com:office:word" xmlns:v="urn:schemas-microsoft-com:vml" xmlns:o="urn:schemas-microsoft-com:office:office" xmlns:mv="urn:schemas-microsoft-com:mac:vml" xmlns:mo="http://schemas.microsoft.com/office/mac/office/2008/main" xmlns="">
+                            <a14:hiddenFill xmlns="" xmlns:mo="http://schemas.microsoft.com/office/mac/office/2008/main" xmlns:mv="urn:schemas-microsoft-com:mac:vml" xmlns:o="urn:schemas-microsoft-com:office:office" xmlns:v="urn:schemas-microsoft-com:vml" xmlns:w10="urn:schemas-microsoft-com:office:word" xmlns:w="http://schemas.openxmlformats.org/wordprocessingml/2006/main" xmlns:a14="http://schemas.microsoft.com/office/drawing/2010/main">
                               <a:solidFill>
                                 <a:srgbClr val="FFFFFF"/>
                               </a:solidFill>
                             </a14:hiddenFill>
                           </a:ext>
                           <a:ext uri="{91240B29-F687-4f45-9708-019B960494DF}">
-                            <a14:hiddenLine xmlns:a14="http://schemas.microsoft.com/office/drawing/2010/main" xmlns:w="http://schemas.openxmlformats.org/wordprocessingml/2006/main" xmlns:w10="urn:schemas-microsoft-com:office:word" xmlns:v="urn:schemas-microsoft-com:vml" xmlns:o="urn:schemas-microsoft-com:office:office" xmlns:mv="urn:schemas-microsoft-com:mac:vml" xmlns:mo="http://schemas.microsoft.com/office/mac/office/2008/main" xmlns="" w="9525">
+                            <a14:hiddenLine xmlns="" xmlns:mo="http://schemas.microsoft.com/office/mac/office/2008/main" xmlns:mv="urn:schemas-microsoft-com:mac:vml" xmlns:o="urn:schemas-microsoft-com:office:office" xmlns:v="urn:schemas-microsoft-com:vml" xmlns:w10="urn:schemas-microsoft-com:office:word" xmlns:w="http://schemas.openxmlformats.org/wordprocessingml/2006/main" xmlns:a14="http://schemas.microsoft.com/office/drawing/2010/main" w="9525">
                               <a:solidFill>
                                 <a:srgbClr val="000000"/>
                               </a:solidFill>
@@ -27680,7 +27832,7 @@
           </mc:Choice>
           <mc:Fallback>
             <w:pict>
-              <v:rect w14:anchorId="6F3B7C78" id="AutoShape 2" o:spid="_x0000_s1026" style="width:286.5pt;height:83.35pt;visibility:visible;mso-wrap-style:square;mso-left-percent:-10001;mso-top-percent:-10001;mso-position-horizontal:absolute;mso-position-horizontal-relative:char;mso-position-vertical:absolute;mso-position-vertical-relative:line;mso-left-percent:-10001;mso-top-percent:-10001;v-text-anchor:top" o:gfxdata="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" filled="f" stroked="f">
+              <v:rect w14:anchorId="6C4D5827" id="AutoShape 2" o:spid="_x0000_s1026" style="width:286.5pt;height:83.35pt;visibility:visible;mso-wrap-style:square;mso-left-percent:-10001;mso-top-percent:-10001;mso-position-horizontal:absolute;mso-position-horizontal-relative:char;mso-position-vertical:absolute;mso-position-vertical-relative:line;mso-left-percent:-10001;mso-top-percent:-10001;v-text-anchor:top" o:gfxdata="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" filled="f" stroked="f">
                 <o:lock v:ext="edit" aspectratio="t"/>
                 <w10:anchorlock/>
               </v:rect>
@@ -27946,7 +28098,7 @@
         </w:rPr>
         <w:t xml:space="preserve">Alternatively, use similar notations as those suggested in </w:t>
       </w:r>
-      <w:hyperlink r:id="rId15" w:history="1">
+      <w:hyperlink r:id="rId16" w:history="1">
         <w:r>
           <w:rPr>
             <w:lang w:val="en-US"/>
@@ -28491,7 +28643,7 @@
         <w:noProof/>
         <w:lang w:val="en-US"/>
       </w:rPr>
-      <w:t>3</w:t>
+      <w:t>9</w:t>
     </w:r>
     <w:r>
       <w:rPr>
@@ -28562,7 +28714,7 @@
         <w:noProof/>
         <w:lang w:val="en-US"/>
       </w:rPr>
-      <w:t>17</w:t>
+      <w:t>19</w:t>
     </w:r>
     <w:r>
       <w:rPr>
@@ -31140,7 +31292,7 @@
 </file>
 
 <file path=customXml/itemProps1.xml><?xml version="1.0" encoding="utf-8"?>
-<ds:datastoreItem xmlns:ds="http://schemas.openxmlformats.org/officeDocument/2006/customXml" ds:itemID="{7BB71856-3F29-4969-A5B8-F32DD8AB06EC}">
+<ds:datastoreItem xmlns:ds="http://schemas.openxmlformats.org/officeDocument/2006/customXml" ds:itemID="{8DD4E023-37F8-4961-A772-293BF21730AB}">
   <ds:schemaRefs>
     <ds:schemaRef ds:uri="http://schemas.openxmlformats.org/officeDocument/2006/bibliography"/>
   </ds:schemaRefs>

</xml_diff>